<commit_message>
logdist bias with mock
</commit_message>
<xml_diff>
--- a/docs/Comparing Log.docx
+++ b/docs/Comparing Log.docx
@@ -74,7 +74,33 @@
         <w:rPr>
           <w:lang w:val="en-US"/>
         </w:rPr>
-        <w:t xml:space="preserve">-distance ratios obtained from our pipeline match with previous results. The previous results for the comparisons are Springob et al. (2014) and Howlett et al. (2022) for 6dFGS and SDSS peculiar velocities, respectively. Springob et al. 6dFGS PVs differ from ours mainly from the removal of late-type galaxies by visual inspections. Howlett et al. SDSS PVs differ from ours from the brighter </w:t>
+        <w:t>-distance ratios</w:t>
+      </w:r>
+      <w:r>
+        <w:rPr>
+          <w:lang w:val="en-US"/>
+        </w:rPr>
+        <w:t xml:space="preserve"> (</w:t>
+      </w:r>
+      <w:proofErr w:type="spellStart"/>
+      <w:r>
+        <w:rPr>
+          <w:lang w:val="en-US"/>
+        </w:rPr>
+        <w:t>logdists</w:t>
+      </w:r>
+      <w:proofErr w:type="spellEnd"/>
+      <w:r>
+        <w:rPr>
+          <w:lang w:val="en-US"/>
+        </w:rPr>
+        <w:t>)</w:t>
+      </w:r>
+      <w:r>
+        <w:rPr>
+          <w:lang w:val="en-US"/>
+        </w:rPr>
+        <w:t xml:space="preserve"> obtained from our pipeline match with previous results. The previous results for the comparisons are Springob et al. (2014) and Howlett et al. (2022) for 6dFGS and SDSS peculiar velocities, respectively. Springob et al. 6dFGS PVs differ from ours mainly from the removal of late-type galaxies by visual inspections. Howlett et al. SDSS PVs differ from ours from the brighter </w:t>
       </w:r>
       <w:r>
         <w:rPr>
@@ -121,14 +147,4151 @@
         </w:rPr>
         <w:t>take duplicate measurements of the same galaxies and calculate their differences. We can then plot the distribution of those differences and their trend across redshift.</w:t>
       </w:r>
+      <w:r>
+        <w:rPr>
+          <w:lang w:val="en-US"/>
+        </w:rPr>
+        <w:t xml:space="preserve"> The histograms of the </w:t>
+      </w:r>
+      <w:proofErr w:type="spellStart"/>
+      <w:r>
+        <w:rPr>
+          <w:lang w:val="en-US"/>
+        </w:rPr>
+        <w:t>logdist</w:t>
+      </w:r>
+      <w:proofErr w:type="spellEnd"/>
+      <w:r>
+        <w:rPr>
+          <w:lang w:val="en-US"/>
+        </w:rPr>
+        <w:t xml:space="preserve"> differences are as follows:</w:t>
+      </w:r>
     </w:p>
     <w:p>
       <w:pPr>
         <w:spacing w:line="240" w:lineRule="auto"/>
+        <w:jc w:val="center"/>
         <w:rPr>
           <w:lang w:val="en-US"/>
         </w:rPr>
       </w:pPr>
+      <w:r>
+        <w:rPr>
+          <w:noProof/>
+          <w:lang w:val="en-US"/>
+        </w:rPr>
+        <w:drawing>
+          <wp:inline distT="0" distB="0" distL="0" distR="0" wp14:anchorId="24951CAC" wp14:editId="0EC69FE2">
+            <wp:extent cx="2261475" cy="1800000"/>
+            <wp:effectExtent l="0" t="0" r="0" b="3810"/>
+            <wp:docPr id="799916072" name="Picture 2"/>
+            <wp:cNvGraphicFramePr>
+              <a:graphicFrameLocks xmlns:a="http://schemas.openxmlformats.org/drawingml/2006/main" noChangeAspect="1"/>
+            </wp:cNvGraphicFramePr>
+            <a:graphic xmlns:a="http://schemas.openxmlformats.org/drawingml/2006/main">
+              <a:graphicData uri="http://schemas.openxmlformats.org/drawingml/2006/picture">
+                <pic:pic xmlns:pic="http://schemas.openxmlformats.org/drawingml/2006/picture">
+                  <pic:nvPicPr>
+                    <pic:cNvPr id="799916072" name="Picture 2"/>
+                    <pic:cNvPicPr/>
+                  </pic:nvPicPr>
+                  <pic:blipFill>
+                    <a:blip r:embed="rId7" cstate="print">
+                      <a:extLst>
+                        <a:ext uri="{28A0092B-C50C-407E-A947-70E740481C1C}">
+                          <a14:useLocalDpi xmlns:a14="http://schemas.microsoft.com/office/drawing/2010/main" val="0"/>
+                        </a:ext>
+                      </a:extLst>
+                    </a:blip>
+                    <a:stretch>
+                      <a:fillRect/>
+                    </a:stretch>
+                  </pic:blipFill>
+                  <pic:spPr>
+                    <a:xfrm>
+                      <a:off x="0" y="0"/>
+                      <a:ext cx="2261475" cy="1800000"/>
+                    </a:xfrm>
+                    <a:prstGeom prst="rect">
+                      <a:avLst/>
+                    </a:prstGeom>
+                  </pic:spPr>
+                </pic:pic>
+              </a:graphicData>
+            </a:graphic>
+          </wp:inline>
+        </w:drawing>
+      </w:r>
+      <w:r>
+        <w:rPr>
+          <w:lang w:val="en-US"/>
+        </w:rPr>
+        <w:t xml:space="preserve">               </w:t>
+      </w:r>
+      <w:r>
+        <w:rPr>
+          <w:noProof/>
+          <w:lang w:val="en-US"/>
+        </w:rPr>
+        <w:drawing>
+          <wp:inline distT="0" distB="0" distL="0" distR="0" wp14:anchorId="4DB39808" wp14:editId="7F4262C7">
+            <wp:extent cx="2273071" cy="1800000"/>
+            <wp:effectExtent l="0" t="0" r="635" b="3810"/>
+            <wp:docPr id="461754392" name="Picture 1" descr="A blue graph with white text&#10;&#10;AI-generated content may be incorrect."/>
+            <wp:cNvGraphicFramePr>
+              <a:graphicFrameLocks xmlns:a="http://schemas.openxmlformats.org/drawingml/2006/main" noChangeAspect="1"/>
+            </wp:cNvGraphicFramePr>
+            <a:graphic xmlns:a="http://schemas.openxmlformats.org/drawingml/2006/main">
+              <a:graphicData uri="http://schemas.openxmlformats.org/drawingml/2006/picture">
+                <pic:pic xmlns:pic="http://schemas.openxmlformats.org/drawingml/2006/picture">
+                  <pic:nvPicPr>
+                    <pic:cNvPr id="461754392" name="Picture 1" descr="A blue graph with white text&#10;&#10;AI-generated content may be incorrect."/>
+                    <pic:cNvPicPr/>
+                  </pic:nvPicPr>
+                  <pic:blipFill>
+                    <a:blip r:embed="rId8" cstate="print">
+                      <a:extLst>
+                        <a:ext uri="{28A0092B-C50C-407E-A947-70E740481C1C}">
+                          <a14:useLocalDpi xmlns:a14="http://schemas.microsoft.com/office/drawing/2010/main" val="0"/>
+                        </a:ext>
+                      </a:extLst>
+                    </a:blip>
+                    <a:stretch>
+                      <a:fillRect/>
+                    </a:stretch>
+                  </pic:blipFill>
+                  <pic:spPr>
+                    <a:xfrm>
+                      <a:off x="0" y="0"/>
+                      <a:ext cx="2273071" cy="1800000"/>
+                    </a:xfrm>
+                    <a:prstGeom prst="rect">
+                      <a:avLst/>
+                    </a:prstGeom>
+                  </pic:spPr>
+                </pic:pic>
+              </a:graphicData>
+            </a:graphic>
+          </wp:inline>
+        </w:drawing>
+      </w:r>
+    </w:p>
+    <w:p>
+      <w:pPr>
+        <w:spacing w:line="240" w:lineRule="auto"/>
+        <w:rPr>
+          <w:lang w:val="en-US"/>
+        </w:rPr>
+      </w:pPr>
+      <w:r>
+        <w:rPr>
+          <w:lang w:val="en-US"/>
+        </w:rPr>
+        <w:t>Meanwhile the trend of these differences across redshift are as follows:</w:t>
+      </w:r>
+    </w:p>
+    <w:p>
+      <w:pPr>
+        <w:spacing w:line="240" w:lineRule="auto"/>
+        <w:rPr>
+          <w:lang w:val="en-US"/>
+        </w:rPr>
+      </w:pPr>
+      <w:r>
+        <w:rPr>
+          <w:noProof/>
+          <w:lang w:val="en-US"/>
+        </w:rPr>
+        <w:drawing>
+          <wp:inline distT="0" distB="0" distL="0" distR="0" wp14:anchorId="3B4DA4B6" wp14:editId="44040437">
+            <wp:extent cx="5861538" cy="1407145"/>
+            <wp:effectExtent l="0" t="0" r="0" b="3175"/>
+            <wp:docPr id="1145402591" name="Picture 1" descr="A graph of a graph with red dots&#10;&#10;AI-generated content may be incorrect."/>
+            <wp:cNvGraphicFramePr>
+              <a:graphicFrameLocks xmlns:a="http://schemas.openxmlformats.org/drawingml/2006/main" noChangeAspect="1"/>
+            </wp:cNvGraphicFramePr>
+            <a:graphic xmlns:a="http://schemas.openxmlformats.org/drawingml/2006/main">
+              <a:graphicData uri="http://schemas.openxmlformats.org/drawingml/2006/picture">
+                <pic:pic xmlns:pic="http://schemas.openxmlformats.org/drawingml/2006/picture">
+                  <pic:nvPicPr>
+                    <pic:cNvPr id="1145402591" name="Picture 1" descr="A graph of a graph with red dots&#10;&#10;AI-generated content may be incorrect."/>
+                    <pic:cNvPicPr/>
+                  </pic:nvPicPr>
+                  <pic:blipFill>
+                    <a:blip r:embed="rId9"/>
+                    <a:stretch>
+                      <a:fillRect/>
+                    </a:stretch>
+                  </pic:blipFill>
+                  <pic:spPr>
+                    <a:xfrm>
+                      <a:off x="0" y="0"/>
+                      <a:ext cx="5865039" cy="1407985"/>
+                    </a:xfrm>
+                    <a:prstGeom prst="rect">
+                      <a:avLst/>
+                    </a:prstGeom>
+                  </pic:spPr>
+                </pic:pic>
+              </a:graphicData>
+            </a:graphic>
+          </wp:inline>
+        </w:drawing>
+      </w:r>
+    </w:p>
+    <w:p>
+      <w:pPr>
+        <w:spacing w:line="240" w:lineRule="auto"/>
+        <w:rPr>
+          <w:lang w:val="en-US"/>
+        </w:rPr>
+      </w:pPr>
+      <w:r>
+        <w:rPr>
+          <w:noProof/>
+          <w:lang w:val="en-US"/>
+        </w:rPr>
+        <w:drawing>
+          <wp:inline distT="0" distB="0" distL="0" distR="0" wp14:anchorId="5A7DB182" wp14:editId="36A01CD8">
+            <wp:extent cx="5904523" cy="1428750"/>
+            <wp:effectExtent l="0" t="0" r="1270" b="0"/>
+            <wp:docPr id="1274551223" name="Picture 1" descr="A graph with dots and lines&#10;&#10;AI-generated content may be incorrect."/>
+            <wp:cNvGraphicFramePr>
+              <a:graphicFrameLocks xmlns:a="http://schemas.openxmlformats.org/drawingml/2006/main" noChangeAspect="1"/>
+            </wp:cNvGraphicFramePr>
+            <a:graphic xmlns:a="http://schemas.openxmlformats.org/drawingml/2006/main">
+              <a:graphicData uri="http://schemas.openxmlformats.org/drawingml/2006/picture">
+                <pic:pic xmlns:pic="http://schemas.openxmlformats.org/drawingml/2006/picture">
+                  <pic:nvPicPr>
+                    <pic:cNvPr id="1274551223" name="Picture 1" descr="A graph with dots and lines&#10;&#10;AI-generated content may be incorrect."/>
+                    <pic:cNvPicPr/>
+                  </pic:nvPicPr>
+                  <pic:blipFill rotWithShape="1">
+                    <a:blip r:embed="rId10"/>
+                    <a:srcRect l="658"/>
+                    <a:stretch/>
+                  </pic:blipFill>
+                  <pic:spPr bwMode="auto">
+                    <a:xfrm>
+                      <a:off x="0" y="0"/>
+                      <a:ext cx="5904523" cy="1428750"/>
+                    </a:xfrm>
+                    <a:prstGeom prst="rect">
+                      <a:avLst/>
+                    </a:prstGeom>
+                    <a:ln>
+                      <a:noFill/>
+                    </a:ln>
+                    <a:extLst>
+                      <a:ext uri="{53640926-AAD7-44D8-BBD7-CCE9431645EC}">
+                        <a14:shadowObscured xmlns:a14="http://schemas.microsoft.com/office/drawing/2010/main"/>
+                      </a:ext>
+                    </a:extLst>
+                  </pic:spPr>
+                </pic:pic>
+              </a:graphicData>
+            </a:graphic>
+          </wp:inline>
+        </w:drawing>
+      </w:r>
+    </w:p>
+    <w:p>
+      <w:pPr>
+        <w:spacing w:line="240" w:lineRule="auto"/>
+        <w:rPr>
+          <w:lang w:val="en-US"/>
+        </w:rPr>
+      </w:pPr>
+      <w:r>
+        <w:rPr>
+          <w:lang w:val="en-US"/>
+        </w:rPr>
+        <w:lastRenderedPageBreak/>
+        <w:t>To</w:t>
+      </w:r>
+      <w:r>
+        <w:rPr>
+          <w:lang w:val="en-US"/>
+        </w:rPr>
+        <w:t xml:space="preserve"> test whether these trends are expected, we performed the same analysis on mock data.</w:t>
+      </w:r>
+    </w:p>
+    <w:p>
+      <w:pPr>
+        <w:spacing w:line="240" w:lineRule="auto"/>
+        <w:rPr>
+          <w:lang w:val="en-US"/>
+        </w:rPr>
+      </w:pPr>
+    </w:p>
+    <w:p>
+      <w:pPr>
+        <w:spacing w:line="240" w:lineRule="auto"/>
+        <w:rPr>
+          <w:b/>
+          <w:bCs/>
+          <w:lang w:val="en-US"/>
+        </w:rPr>
+      </w:pPr>
+      <w:r>
+        <w:rPr>
+          <w:b/>
+          <w:bCs/>
+          <w:lang w:val="en-US"/>
+        </w:rPr>
+        <w:t>Experiments with mock data</w:t>
+      </w:r>
+    </w:p>
+    <w:p>
+      <w:pPr>
+        <w:spacing w:line="240" w:lineRule="auto"/>
+        <w:jc w:val="both"/>
+        <w:rPr>
+          <w:lang w:val="en-US"/>
+        </w:rPr>
+      </w:pPr>
+      <w:r>
+        <w:rPr>
+          <w:noProof/>
+          <w:lang w:val="en-US"/>
+        </w:rPr>
+        <mc:AlternateContent>
+          <mc:Choice Requires="wps">
+            <w:drawing>
+              <wp:anchor distT="0" distB="0" distL="114300" distR="114300" simplePos="0" relativeHeight="251659264" behindDoc="0" locked="0" layoutInCell="1" allowOverlap="1" wp14:anchorId="4921D97D" wp14:editId="5AA8C087">
+                <wp:simplePos x="0" y="0"/>
+                <wp:positionH relativeFrom="column">
+                  <wp:posOffset>15631</wp:posOffset>
+                </wp:positionH>
+                <wp:positionV relativeFrom="paragraph">
+                  <wp:posOffset>1200297</wp:posOffset>
+                </wp:positionV>
+                <wp:extent cx="5924061" cy="3720123"/>
+                <wp:effectExtent l="0" t="0" r="6985" b="13970"/>
+                <wp:wrapNone/>
+                <wp:docPr id="2026082489" name="Text Box 7"/>
+                <wp:cNvGraphicFramePr/>
+                <a:graphic xmlns:a="http://schemas.openxmlformats.org/drawingml/2006/main">
+                  <a:graphicData uri="http://schemas.microsoft.com/office/word/2010/wordprocessingShape">
+                    <wps:wsp>
+                      <wps:cNvSpPr txBox="1"/>
+                      <wps:spPr>
+                        <a:xfrm>
+                          <a:off x="0" y="0"/>
+                          <a:ext cx="5924061" cy="3720123"/>
+                        </a:xfrm>
+                        <a:prstGeom prst="rect">
+                          <a:avLst/>
+                        </a:prstGeom>
+                        <a:solidFill>
+                          <a:schemeClr val="lt1"/>
+                        </a:solidFill>
+                        <a:ln w="6350">
+                          <a:solidFill>
+                            <a:prstClr val="black"/>
+                          </a:solidFill>
+                        </a:ln>
+                      </wps:spPr>
+                      <wps:txbx>
+                        <w:txbxContent>
+                          <w:p>
+                            <w:pPr>
+                              <w:shd w:val="clear" w:color="auto" w:fill="1F1F1F"/>
+                              <w:spacing w:after="0" w:line="270" w:lineRule="atLeast"/>
+                              <w:rPr>
+                                <w:rFonts w:ascii="Menlo" w:eastAsia="Times New Roman" w:hAnsi="Menlo" w:cs="Menlo"/>
+                                <w:color w:val="CCCCCC"/>
+                                <w:kern w:val="0"/>
+                                <w:sz w:val="12"/>
+                                <w:szCs w:val="12"/>
+                                <w14:ligatures w14:val="none"/>
+                              </w:rPr>
+                            </w:pPr>
+                            <w:r>
+                              <w:rPr>
+                                <w:rFonts w:ascii="Menlo" w:eastAsia="Times New Roman" w:hAnsi="Menlo" w:cs="Menlo"/>
+                                <w:color w:val="CCCCCC"/>
+                                <w:kern w:val="0"/>
+                                <w:sz w:val="12"/>
+                                <w:szCs w:val="12"/>
+                                <w14:ligatures w14:val="none"/>
+                              </w:rPr>
+                              <w:t>{</w:t>
+                            </w:r>
+                          </w:p>
+                          <w:p>
+                            <w:pPr>
+                              <w:shd w:val="clear" w:color="auto" w:fill="1F1F1F"/>
+                              <w:spacing w:after="0" w:line="270" w:lineRule="atLeast"/>
+                              <w:rPr>
+                                <w:rFonts w:ascii="Menlo" w:eastAsia="Times New Roman" w:hAnsi="Menlo" w:cs="Menlo"/>
+                                <w:color w:val="CCCCCC"/>
+                                <w:kern w:val="0"/>
+                                <w:sz w:val="12"/>
+                                <w:szCs w:val="12"/>
+                                <w14:ligatures w14:val="none"/>
+                              </w:rPr>
+                            </w:pPr>
+                            <w:r>
+                              <w:rPr>
+                                <w:rFonts w:ascii="Menlo" w:eastAsia="Times New Roman" w:hAnsi="Menlo" w:cs="Menlo"/>
+                                <w:color w:val="CCCCCC"/>
+                                <w:kern w:val="0"/>
+                                <w:sz w:val="12"/>
+                                <w:szCs w:val="12"/>
+                                <w14:ligatures w14:val="none"/>
+                              </w:rPr>
+                              <w:t xml:space="preserve">    </w:t>
+                            </w:r>
+                            <w:r>
+                              <w:rPr>
+                                <w:rFonts w:ascii="Menlo" w:eastAsia="Times New Roman" w:hAnsi="Menlo" w:cs="Menlo"/>
+                                <w:color w:val="CE9178"/>
+                                <w:kern w:val="0"/>
+                                <w:sz w:val="12"/>
+                                <w:szCs w:val="12"/>
+                                <w14:ligatures w14:val="none"/>
+                              </w:rPr>
+                              <w:t>"SMIN_SETTING"</w:t>
+                            </w:r>
+                            <w:r>
+                              <w:rPr>
+                                <w:rFonts w:ascii="Menlo" w:eastAsia="Times New Roman" w:hAnsi="Menlo" w:cs="Menlo"/>
+                                <w:color w:val="CCCCCC"/>
+                                <w:kern w:val="0"/>
+                                <w:sz w:val="12"/>
+                                <w:szCs w:val="12"/>
+                                <w14:ligatures w14:val="none"/>
+                              </w:rPr>
+                              <w:t xml:space="preserve">: </w:t>
+                            </w:r>
+                            <w:r>
+                              <w:rPr>
+                                <w:rFonts w:ascii="Menlo" w:eastAsia="Times New Roman" w:hAnsi="Menlo" w:cs="Menlo"/>
+                                <w:color w:val="CE9178"/>
+                                <w:kern w:val="0"/>
+                                <w:sz w:val="12"/>
+                                <w:szCs w:val="12"/>
+                                <w14:ligatures w14:val="none"/>
+                              </w:rPr>
+                              <w:t>"1"</w:t>
+                            </w:r>
+                            <w:r>
+                              <w:rPr>
+                                <w:rFonts w:ascii="Menlo" w:eastAsia="Times New Roman" w:hAnsi="Menlo" w:cs="Menlo"/>
+                                <w:color w:val="CCCCCC"/>
+                                <w:kern w:val="0"/>
+                                <w:sz w:val="12"/>
+                                <w:szCs w:val="12"/>
+                                <w14:ligatures w14:val="none"/>
+                              </w:rPr>
+                              <w:t>,</w:t>
+                            </w:r>
+                          </w:p>
+                          <w:p>
+                            <w:pPr>
+                              <w:shd w:val="clear" w:color="auto" w:fill="1F1F1F"/>
+                              <w:spacing w:after="0" w:line="270" w:lineRule="atLeast"/>
+                              <w:rPr>
+                                <w:rFonts w:ascii="Menlo" w:eastAsia="Times New Roman" w:hAnsi="Menlo" w:cs="Menlo"/>
+                                <w:color w:val="CCCCCC"/>
+                                <w:kern w:val="0"/>
+                                <w:sz w:val="12"/>
+                                <w:szCs w:val="12"/>
+                                <w14:ligatures w14:val="none"/>
+                              </w:rPr>
+                            </w:pPr>
+                            <w:r>
+                              <w:rPr>
+                                <w:rFonts w:ascii="Menlo" w:eastAsia="Times New Roman" w:hAnsi="Menlo" w:cs="Menlo"/>
+                                <w:color w:val="CCCCCC"/>
+                                <w:kern w:val="0"/>
+                                <w:sz w:val="12"/>
+                                <w:szCs w:val="12"/>
+                                <w14:ligatures w14:val="none"/>
+                              </w:rPr>
+                              <w:t xml:space="preserve">    </w:t>
+                            </w:r>
+                            <w:r>
+                              <w:rPr>
+                                <w:rFonts w:ascii="Menlo" w:eastAsia="Times New Roman" w:hAnsi="Menlo" w:cs="Menlo"/>
+                                <w:color w:val="CE9178"/>
+                                <w:kern w:val="0"/>
+                                <w:sz w:val="12"/>
+                                <w:szCs w:val="12"/>
+                                <w14:ligatures w14:val="none"/>
+                              </w:rPr>
+                              <w:t>"FP_FIT_METHOD"</w:t>
+                            </w:r>
+                            <w:r>
+                              <w:rPr>
+                                <w:rFonts w:ascii="Menlo" w:eastAsia="Times New Roman" w:hAnsi="Menlo" w:cs="Menlo"/>
+                                <w:color w:val="CCCCCC"/>
+                                <w:kern w:val="0"/>
+                                <w:sz w:val="12"/>
+                                <w:szCs w:val="12"/>
+                                <w14:ligatures w14:val="none"/>
+                              </w:rPr>
+                              <w:t xml:space="preserve">: </w:t>
+                            </w:r>
+                            <w:r>
+                              <w:rPr>
+                                <w:rFonts w:ascii="Menlo" w:eastAsia="Times New Roman" w:hAnsi="Menlo" w:cs="Menlo"/>
+                                <w:color w:val="CE9178"/>
+                                <w:kern w:val="0"/>
+                                <w:sz w:val="12"/>
+                                <w:szCs w:val="12"/>
+                                <w14:ligatures w14:val="none"/>
+                              </w:rPr>
+                              <w:t>"0"</w:t>
+                            </w:r>
+                            <w:r>
+                              <w:rPr>
+                                <w:rFonts w:ascii="Menlo" w:eastAsia="Times New Roman" w:hAnsi="Menlo" w:cs="Menlo"/>
+                                <w:color w:val="CCCCCC"/>
+                                <w:kern w:val="0"/>
+                                <w:sz w:val="12"/>
+                                <w:szCs w:val="12"/>
+                                <w14:ligatures w14:val="none"/>
+                              </w:rPr>
+                              <w:t>,</w:t>
+                            </w:r>
+                          </w:p>
+                          <w:p>
+                            <w:pPr>
+                              <w:shd w:val="clear" w:color="auto" w:fill="1F1F1F"/>
+                              <w:spacing w:after="0" w:line="270" w:lineRule="atLeast"/>
+                              <w:rPr>
+                                <w:rFonts w:ascii="Menlo" w:eastAsia="Times New Roman" w:hAnsi="Menlo" w:cs="Menlo"/>
+                                <w:color w:val="CCCCCC"/>
+                                <w:kern w:val="0"/>
+                                <w:sz w:val="12"/>
+                                <w:szCs w:val="12"/>
+                                <w14:ligatures w14:val="none"/>
+                              </w:rPr>
+                            </w:pPr>
+                            <w:r>
+                              <w:rPr>
+                                <w:rFonts w:ascii="Menlo" w:eastAsia="Times New Roman" w:hAnsi="Menlo" w:cs="Menlo"/>
+                                <w:color w:val="CCCCCC"/>
+                                <w:kern w:val="0"/>
+                                <w:sz w:val="12"/>
+                                <w:szCs w:val="12"/>
+                                <w14:ligatures w14:val="none"/>
+                              </w:rPr>
+                              <w:t xml:space="preserve">    </w:t>
+                            </w:r>
+                            <w:r>
+                              <w:rPr>
+                                <w:rFonts w:ascii="Menlo" w:eastAsia="Times New Roman" w:hAnsi="Menlo" w:cs="Menlo"/>
+                                <w:color w:val="CE9178"/>
+                                <w:kern w:val="0"/>
+                                <w:sz w:val="12"/>
+                                <w:szCs w:val="12"/>
+                                <w14:ligatures w14:val="none"/>
+                              </w:rPr>
+                              <w:t>"SMIN"</w:t>
+                            </w:r>
+                            <w:r>
+                              <w:rPr>
+                                <w:rFonts w:ascii="Menlo" w:eastAsia="Times New Roman" w:hAnsi="Menlo" w:cs="Menlo"/>
+                                <w:color w:val="CCCCCC"/>
+                                <w:kern w:val="0"/>
+                                <w:sz w:val="12"/>
+                                <w:szCs w:val="12"/>
+                                <w14:ligatures w14:val="none"/>
+                              </w:rPr>
+                              <w:t xml:space="preserve">: </w:t>
+                            </w:r>
+                            <w:r>
+                              <w:rPr>
+                                <w:rFonts w:ascii="Menlo" w:eastAsia="Times New Roman" w:hAnsi="Menlo" w:cs="Menlo"/>
+                                <w:color w:val="CE9178"/>
+                                <w:kern w:val="0"/>
+                                <w:sz w:val="12"/>
+                                <w:szCs w:val="12"/>
+                                <w14:ligatures w14:val="none"/>
+                              </w:rPr>
+                              <w:t>"2.00"</w:t>
+                            </w:r>
+                            <w:r>
+                              <w:rPr>
+                                <w:rFonts w:ascii="Menlo" w:eastAsia="Times New Roman" w:hAnsi="Menlo" w:cs="Menlo"/>
+                                <w:color w:val="CCCCCC"/>
+                                <w:kern w:val="0"/>
+                                <w:sz w:val="12"/>
+                                <w:szCs w:val="12"/>
+                                <w14:ligatures w14:val="none"/>
+                              </w:rPr>
+                              <w:t>,</w:t>
+                            </w:r>
+                          </w:p>
+                          <w:p>
+                            <w:pPr>
+                              <w:shd w:val="clear" w:color="auto" w:fill="1F1F1F"/>
+                              <w:spacing w:after="0" w:line="270" w:lineRule="atLeast"/>
+                              <w:rPr>
+                                <w:rFonts w:ascii="Menlo" w:eastAsia="Times New Roman" w:hAnsi="Menlo" w:cs="Menlo"/>
+                                <w:color w:val="CCCCCC"/>
+                                <w:kern w:val="0"/>
+                                <w:sz w:val="12"/>
+                                <w:szCs w:val="12"/>
+                                <w14:ligatures w14:val="none"/>
+                              </w:rPr>
+                            </w:pPr>
+                            <w:r>
+                              <w:rPr>
+                                <w:rFonts w:ascii="Menlo" w:eastAsia="Times New Roman" w:hAnsi="Menlo" w:cs="Menlo"/>
+                                <w:color w:val="CCCCCC"/>
+                                <w:kern w:val="0"/>
+                                <w:sz w:val="12"/>
+                                <w:szCs w:val="12"/>
+                                <w14:ligatures w14:val="none"/>
+                              </w:rPr>
+                              <w:t xml:space="preserve">    </w:t>
+                            </w:r>
+                            <w:r>
+                              <w:rPr>
+                                <w:rFonts w:ascii="Menlo" w:eastAsia="Times New Roman" w:hAnsi="Menlo" w:cs="Menlo"/>
+                                <w:color w:val="CE9178"/>
+                                <w:kern w:val="0"/>
+                                <w:sz w:val="12"/>
+                                <w:szCs w:val="12"/>
+                                <w14:ligatures w14:val="none"/>
+                              </w:rPr>
+                              <w:t>"MAG_J_LIMIT"</w:t>
+                            </w:r>
+                            <w:r>
+                              <w:rPr>
+                                <w:rFonts w:ascii="Menlo" w:eastAsia="Times New Roman" w:hAnsi="Menlo" w:cs="Menlo"/>
+                                <w:color w:val="CCCCCC"/>
+                                <w:kern w:val="0"/>
+                                <w:sz w:val="12"/>
+                                <w:szCs w:val="12"/>
+                                <w14:ligatures w14:val="none"/>
+                              </w:rPr>
+                              <w:t xml:space="preserve">: </w:t>
+                            </w:r>
+                            <w:r>
+                              <w:rPr>
+                                <w:rFonts w:ascii="Menlo" w:eastAsia="Times New Roman" w:hAnsi="Menlo" w:cs="Menlo"/>
+                                <w:color w:val="CE9178"/>
+                                <w:kern w:val="0"/>
+                                <w:sz w:val="12"/>
+                                <w:szCs w:val="12"/>
+                                <w14:ligatures w14:val="none"/>
+                              </w:rPr>
+                              <w:t>"14.0"</w:t>
+                            </w:r>
+                            <w:r>
+                              <w:rPr>
+                                <w:rFonts w:ascii="Menlo" w:eastAsia="Times New Roman" w:hAnsi="Menlo" w:cs="Menlo"/>
+                                <w:color w:val="CCCCCC"/>
+                                <w:kern w:val="0"/>
+                                <w:sz w:val="12"/>
+                                <w:szCs w:val="12"/>
+                                <w14:ligatures w14:val="none"/>
+                              </w:rPr>
+                              <w:t>,</w:t>
+                            </w:r>
+                          </w:p>
+                          <w:p>
+                            <w:pPr>
+                              <w:shd w:val="clear" w:color="auto" w:fill="1F1F1F"/>
+                              <w:spacing w:after="0" w:line="270" w:lineRule="atLeast"/>
+                              <w:rPr>
+                                <w:rFonts w:ascii="Menlo" w:eastAsia="Times New Roman" w:hAnsi="Menlo" w:cs="Menlo"/>
+                                <w:color w:val="CCCCCC"/>
+                                <w:kern w:val="0"/>
+                                <w:sz w:val="12"/>
+                                <w:szCs w:val="12"/>
+                                <w14:ligatures w14:val="none"/>
+                              </w:rPr>
+                            </w:pPr>
+                            <w:r>
+                              <w:rPr>
+                                <w:rFonts w:ascii="Menlo" w:eastAsia="Times New Roman" w:hAnsi="Menlo" w:cs="Menlo"/>
+                                <w:color w:val="CCCCCC"/>
+                                <w:kern w:val="0"/>
+                                <w:sz w:val="12"/>
+                                <w:szCs w:val="12"/>
+                                <w14:ligatures w14:val="none"/>
+                              </w:rPr>
+                              <w:t xml:space="preserve">    </w:t>
+                            </w:r>
+                            <w:r>
+                              <w:rPr>
+                                <w:rFonts w:ascii="Menlo" w:eastAsia="Times New Roman" w:hAnsi="Menlo" w:cs="Menlo"/>
+                                <w:color w:val="CE9178"/>
+                                <w:kern w:val="0"/>
+                                <w:sz w:val="12"/>
+                                <w:szCs w:val="12"/>
+                                <w14:ligatures w14:val="none"/>
+                              </w:rPr>
+                              <w:t>"NFITS"</w:t>
+                            </w:r>
+                            <w:r>
+                              <w:rPr>
+                                <w:rFonts w:ascii="Menlo" w:eastAsia="Times New Roman" w:hAnsi="Menlo" w:cs="Menlo"/>
+                                <w:color w:val="CCCCCC"/>
+                                <w:kern w:val="0"/>
+                                <w:sz w:val="12"/>
+                                <w:szCs w:val="12"/>
+                                <w14:ligatures w14:val="none"/>
+                              </w:rPr>
+                              <w:t xml:space="preserve">: </w:t>
+                            </w:r>
+                            <w:r>
+                              <w:rPr>
+                                <w:rFonts w:ascii="Menlo" w:eastAsia="Times New Roman" w:hAnsi="Menlo" w:cs="Menlo"/>
+                                <w:color w:val="CE9178"/>
+                                <w:kern w:val="0"/>
+                                <w:sz w:val="12"/>
+                                <w:szCs w:val="12"/>
+                                <w14:ligatures w14:val="none"/>
+                              </w:rPr>
+                              <w:t>"5"</w:t>
+                            </w:r>
+                            <w:r>
+                              <w:rPr>
+                                <w:rFonts w:ascii="Menlo" w:eastAsia="Times New Roman" w:hAnsi="Menlo" w:cs="Menlo"/>
+                                <w:color w:val="CCCCCC"/>
+                                <w:kern w:val="0"/>
+                                <w:sz w:val="12"/>
+                                <w:szCs w:val="12"/>
+                                <w14:ligatures w14:val="none"/>
+                              </w:rPr>
+                              <w:t>,</w:t>
+                            </w:r>
+                          </w:p>
+                          <w:p>
+                            <w:pPr>
+                              <w:shd w:val="clear" w:color="auto" w:fill="1F1F1F"/>
+                              <w:spacing w:after="0" w:line="270" w:lineRule="atLeast"/>
+                              <w:rPr>
+                                <w:rFonts w:ascii="Menlo" w:eastAsia="Times New Roman" w:hAnsi="Menlo" w:cs="Menlo"/>
+                                <w:color w:val="CCCCCC"/>
+                                <w:kern w:val="0"/>
+                                <w:sz w:val="12"/>
+                                <w:szCs w:val="12"/>
+                                <w14:ligatures w14:val="none"/>
+                              </w:rPr>
+                            </w:pPr>
+                            <w:r>
+                              <w:rPr>
+                                <w:rFonts w:ascii="Menlo" w:eastAsia="Times New Roman" w:hAnsi="Menlo" w:cs="Menlo"/>
+                                <w:color w:val="CCCCCC"/>
+                                <w:kern w:val="0"/>
+                                <w:sz w:val="12"/>
+                                <w:szCs w:val="12"/>
+                                <w14:ligatures w14:val="none"/>
+                              </w:rPr>
+                              <w:t xml:space="preserve">    </w:t>
+                            </w:r>
+                            <w:r>
+                              <w:rPr>
+                                <w:rFonts w:ascii="Menlo" w:eastAsia="Times New Roman" w:hAnsi="Menlo" w:cs="Menlo"/>
+                                <w:color w:val="CE9178"/>
+                                <w:kern w:val="0"/>
+                                <w:sz w:val="12"/>
+                                <w:szCs w:val="12"/>
+                                <w14:ligatures w14:val="none"/>
+                              </w:rPr>
+                              <w:t>"NGALS_MOCKS"</w:t>
+                            </w:r>
+                            <w:r>
+                              <w:rPr>
+                                <w:rFonts w:ascii="Menlo" w:eastAsia="Times New Roman" w:hAnsi="Menlo" w:cs="Menlo"/>
+                                <w:color w:val="CCCCCC"/>
+                                <w:kern w:val="0"/>
+                                <w:sz w:val="12"/>
+                                <w:szCs w:val="12"/>
+                                <w14:ligatures w14:val="none"/>
+                              </w:rPr>
+                              <w:t xml:space="preserve">: </w:t>
+                            </w:r>
+                            <w:r>
+                              <w:rPr>
+                                <w:rFonts w:ascii="Menlo" w:eastAsia="Times New Roman" w:hAnsi="Menlo" w:cs="Menlo"/>
+                                <w:color w:val="CE9178"/>
+                                <w:kern w:val="0"/>
+                                <w:sz w:val="12"/>
+                                <w:szCs w:val="12"/>
+                                <w14:ligatures w14:val="none"/>
+                              </w:rPr>
+                              <w:t>"10000"</w:t>
+                            </w:r>
+                            <w:r>
+                              <w:rPr>
+                                <w:rFonts w:ascii="Menlo" w:eastAsia="Times New Roman" w:hAnsi="Menlo" w:cs="Menlo"/>
+                                <w:color w:val="CCCCCC"/>
+                                <w:kern w:val="0"/>
+                                <w:sz w:val="12"/>
+                                <w:szCs w:val="12"/>
+                                <w14:ligatures w14:val="none"/>
+                              </w:rPr>
+                              <w:t>,</w:t>
+                            </w:r>
+                          </w:p>
+                          <w:p>
+                            <w:pPr>
+                              <w:shd w:val="clear" w:color="auto" w:fill="1F1F1F"/>
+                              <w:spacing w:after="0" w:line="270" w:lineRule="atLeast"/>
+                              <w:rPr>
+                                <w:rFonts w:ascii="Menlo" w:eastAsia="Times New Roman" w:hAnsi="Menlo" w:cs="Menlo"/>
+                                <w:color w:val="CCCCCC"/>
+                                <w:kern w:val="0"/>
+                                <w:sz w:val="12"/>
+                                <w:szCs w:val="12"/>
+                                <w14:ligatures w14:val="none"/>
+                              </w:rPr>
+                            </w:pPr>
+                            <w:r>
+                              <w:rPr>
+                                <w:rFonts w:ascii="Menlo" w:eastAsia="Times New Roman" w:hAnsi="Menlo" w:cs="Menlo"/>
+                                <w:color w:val="CCCCCC"/>
+                                <w:kern w:val="0"/>
+                                <w:sz w:val="12"/>
+                                <w:szCs w:val="12"/>
+                                <w14:ligatures w14:val="none"/>
+                              </w:rPr>
+                              <w:t xml:space="preserve">    </w:t>
+                            </w:r>
+                            <w:r>
+                              <w:rPr>
+                                <w:rFonts w:ascii="Menlo" w:eastAsia="Times New Roman" w:hAnsi="Menlo" w:cs="Menlo"/>
+                                <w:color w:val="CE9178"/>
+                                <w:kern w:val="0"/>
+                                <w:sz w:val="12"/>
+                                <w:szCs w:val="12"/>
+                                <w14:ligatures w14:val="none"/>
+                              </w:rPr>
+                              <w:t>"MEAN_LOGDS"</w:t>
+                            </w:r>
+                            <w:r>
+                              <w:rPr>
+                                <w:rFonts w:ascii="Menlo" w:eastAsia="Times New Roman" w:hAnsi="Menlo" w:cs="Menlo"/>
+                                <w:color w:val="CCCCCC"/>
+                                <w:kern w:val="0"/>
+                                <w:sz w:val="12"/>
+                                <w:szCs w:val="12"/>
+                                <w14:ligatures w14:val="none"/>
+                              </w:rPr>
+                              <w:t xml:space="preserve">: </w:t>
+                            </w:r>
+                            <w:r>
+                              <w:rPr>
+                                <w:rFonts w:ascii="Menlo" w:eastAsia="Times New Roman" w:hAnsi="Menlo" w:cs="Menlo"/>
+                                <w:color w:val="CE9178"/>
+                                <w:kern w:val="0"/>
+                                <w:sz w:val="12"/>
+                                <w:szCs w:val="12"/>
+                                <w14:ligatures w14:val="none"/>
+                              </w:rPr>
+                              <w:t>"-3.0"</w:t>
+                            </w:r>
+                            <w:r>
+                              <w:rPr>
+                                <w:rFonts w:ascii="Menlo" w:eastAsia="Times New Roman" w:hAnsi="Menlo" w:cs="Menlo"/>
+                                <w:color w:val="CCCCCC"/>
+                                <w:kern w:val="0"/>
+                                <w:sz w:val="12"/>
+                                <w:szCs w:val="12"/>
+                                <w14:ligatures w14:val="none"/>
+                              </w:rPr>
+                              <w:t>,</w:t>
+                            </w:r>
+                          </w:p>
+                          <w:p>
+                            <w:pPr>
+                              <w:shd w:val="clear" w:color="auto" w:fill="1F1F1F"/>
+                              <w:spacing w:after="0" w:line="270" w:lineRule="atLeast"/>
+                              <w:rPr>
+                                <w:rFonts w:ascii="Menlo" w:eastAsia="Times New Roman" w:hAnsi="Menlo" w:cs="Menlo"/>
+                                <w:color w:val="CCCCCC"/>
+                                <w:kern w:val="0"/>
+                                <w:sz w:val="12"/>
+                                <w:szCs w:val="12"/>
+                                <w14:ligatures w14:val="none"/>
+                              </w:rPr>
+                            </w:pPr>
+                            <w:r>
+                              <w:rPr>
+                                <w:rFonts w:ascii="Menlo" w:eastAsia="Times New Roman" w:hAnsi="Menlo" w:cs="Menlo"/>
+                                <w:color w:val="CCCCCC"/>
+                                <w:kern w:val="0"/>
+                                <w:sz w:val="12"/>
+                                <w:szCs w:val="12"/>
+                                <w14:ligatures w14:val="none"/>
+                              </w:rPr>
+                              <w:t xml:space="preserve">    </w:t>
+                            </w:r>
+                            <w:r>
+                              <w:rPr>
+                                <w:rFonts w:ascii="Menlo" w:eastAsia="Times New Roman" w:hAnsi="Menlo" w:cs="Menlo"/>
+                                <w:color w:val="CE9178"/>
+                                <w:kern w:val="0"/>
+                                <w:sz w:val="12"/>
+                                <w:szCs w:val="12"/>
+                                <w14:ligatures w14:val="none"/>
+                              </w:rPr>
+                              <w:t>"STD_LOGDS"</w:t>
+                            </w:r>
+                            <w:r>
+                              <w:rPr>
+                                <w:rFonts w:ascii="Menlo" w:eastAsia="Times New Roman" w:hAnsi="Menlo" w:cs="Menlo"/>
+                                <w:color w:val="CCCCCC"/>
+                                <w:kern w:val="0"/>
+                                <w:sz w:val="12"/>
+                                <w:szCs w:val="12"/>
+                                <w14:ligatures w14:val="none"/>
+                              </w:rPr>
+                              <w:t xml:space="preserve">: </w:t>
+                            </w:r>
+                            <w:r>
+                              <w:rPr>
+                                <w:rFonts w:ascii="Menlo" w:eastAsia="Times New Roman" w:hAnsi="Menlo" w:cs="Menlo"/>
+                                <w:color w:val="CE9178"/>
+                                <w:kern w:val="0"/>
+                                <w:sz w:val="12"/>
+                                <w:szCs w:val="12"/>
+                                <w14:ligatures w14:val="none"/>
+                              </w:rPr>
+                              <w:t>"0.5"</w:t>
+                            </w:r>
+                            <w:r>
+                              <w:rPr>
+                                <w:rFonts w:ascii="Menlo" w:eastAsia="Times New Roman" w:hAnsi="Menlo" w:cs="Menlo"/>
+                                <w:color w:val="CCCCCC"/>
+                                <w:kern w:val="0"/>
+                                <w:sz w:val="12"/>
+                                <w:szCs w:val="12"/>
+                                <w14:ligatures w14:val="none"/>
+                              </w:rPr>
+                              <w:t>,</w:t>
+                            </w:r>
+                          </w:p>
+                          <w:p>
+                            <w:pPr>
+                              <w:shd w:val="clear" w:color="auto" w:fill="1F1F1F"/>
+                              <w:spacing w:after="0" w:line="270" w:lineRule="atLeast"/>
+                              <w:rPr>
+                                <w:rFonts w:ascii="Menlo" w:eastAsia="Times New Roman" w:hAnsi="Menlo" w:cs="Menlo"/>
+                                <w:color w:val="CCCCCC"/>
+                                <w:kern w:val="0"/>
+                                <w:sz w:val="12"/>
+                                <w:szCs w:val="12"/>
+                                <w14:ligatures w14:val="none"/>
+                              </w:rPr>
+                            </w:pPr>
+                            <w:r>
+                              <w:rPr>
+                                <w:rFonts w:ascii="Menlo" w:eastAsia="Times New Roman" w:hAnsi="Menlo" w:cs="Menlo"/>
+                                <w:color w:val="CCCCCC"/>
+                                <w:kern w:val="0"/>
+                                <w:sz w:val="12"/>
+                                <w:szCs w:val="12"/>
+                                <w14:ligatures w14:val="none"/>
+                              </w:rPr>
+                              <w:t xml:space="preserve">    </w:t>
+                            </w:r>
+                            <w:r>
+                              <w:rPr>
+                                <w:rFonts w:ascii="Menlo" w:eastAsia="Times New Roman" w:hAnsi="Menlo" w:cs="Menlo"/>
+                                <w:color w:val="CE9178"/>
+                                <w:kern w:val="0"/>
+                                <w:sz w:val="12"/>
+                                <w:szCs w:val="12"/>
+                                <w14:ligatures w14:val="none"/>
+                              </w:rPr>
+                              <w:t>"a_INPUT_VALUE"</w:t>
+                            </w:r>
+                            <w:r>
+                              <w:rPr>
+                                <w:rFonts w:ascii="Menlo" w:eastAsia="Times New Roman" w:hAnsi="Menlo" w:cs="Menlo"/>
+                                <w:color w:val="CCCCCC"/>
+                                <w:kern w:val="0"/>
+                                <w:sz w:val="12"/>
+                                <w:szCs w:val="12"/>
+                                <w14:ligatures w14:val="none"/>
+                              </w:rPr>
+                              <w:t xml:space="preserve">: </w:t>
+                            </w:r>
+                            <w:r>
+                              <w:rPr>
+                                <w:rFonts w:ascii="Menlo" w:eastAsia="Times New Roman" w:hAnsi="Menlo" w:cs="Menlo"/>
+                                <w:color w:val="CE9178"/>
+                                <w:kern w:val="0"/>
+                                <w:sz w:val="12"/>
+                                <w:szCs w:val="12"/>
+                                <w14:ligatures w14:val="none"/>
+                              </w:rPr>
+                              <w:t>"1.5"</w:t>
+                            </w:r>
+                            <w:r>
+                              <w:rPr>
+                                <w:rFonts w:ascii="Menlo" w:eastAsia="Times New Roman" w:hAnsi="Menlo" w:cs="Menlo"/>
+                                <w:color w:val="CCCCCC"/>
+                                <w:kern w:val="0"/>
+                                <w:sz w:val="12"/>
+                                <w:szCs w:val="12"/>
+                                <w14:ligatures w14:val="none"/>
+                              </w:rPr>
+                              <w:t>,</w:t>
+                            </w:r>
+                          </w:p>
+                          <w:p>
+                            <w:pPr>
+                              <w:shd w:val="clear" w:color="auto" w:fill="1F1F1F"/>
+                              <w:spacing w:after="0" w:line="270" w:lineRule="atLeast"/>
+                              <w:rPr>
+                                <w:rFonts w:ascii="Menlo" w:eastAsia="Times New Roman" w:hAnsi="Menlo" w:cs="Menlo"/>
+                                <w:color w:val="CCCCCC"/>
+                                <w:kern w:val="0"/>
+                                <w:sz w:val="12"/>
+                                <w:szCs w:val="12"/>
+                                <w14:ligatures w14:val="none"/>
+                              </w:rPr>
+                            </w:pPr>
+                            <w:r>
+                              <w:rPr>
+                                <w:rFonts w:ascii="Menlo" w:eastAsia="Times New Roman" w:hAnsi="Menlo" w:cs="Menlo"/>
+                                <w:color w:val="CCCCCC"/>
+                                <w:kern w:val="0"/>
+                                <w:sz w:val="12"/>
+                                <w:szCs w:val="12"/>
+                                <w14:ligatures w14:val="none"/>
+                              </w:rPr>
+                              <w:t xml:space="preserve">    </w:t>
+                            </w:r>
+                            <w:r>
+                              <w:rPr>
+                                <w:rFonts w:ascii="Menlo" w:eastAsia="Times New Roman" w:hAnsi="Menlo" w:cs="Menlo"/>
+                                <w:color w:val="CE9178"/>
+                                <w:kern w:val="0"/>
+                                <w:sz w:val="12"/>
+                                <w:szCs w:val="12"/>
+                                <w14:ligatures w14:val="none"/>
+                              </w:rPr>
+                              <w:t>"b_INPUT_VALUE"</w:t>
+                            </w:r>
+                            <w:r>
+                              <w:rPr>
+                                <w:rFonts w:ascii="Menlo" w:eastAsia="Times New Roman" w:hAnsi="Menlo" w:cs="Menlo"/>
+                                <w:color w:val="CCCCCC"/>
+                                <w:kern w:val="0"/>
+                                <w:sz w:val="12"/>
+                                <w:szCs w:val="12"/>
+                                <w14:ligatures w14:val="none"/>
+                              </w:rPr>
+                              <w:t xml:space="preserve">: </w:t>
+                            </w:r>
+                            <w:r>
+                              <w:rPr>
+                                <w:rFonts w:ascii="Menlo" w:eastAsia="Times New Roman" w:hAnsi="Menlo" w:cs="Menlo"/>
+                                <w:color w:val="CE9178"/>
+                                <w:kern w:val="0"/>
+                                <w:sz w:val="12"/>
+                                <w:szCs w:val="12"/>
+                                <w14:ligatures w14:val="none"/>
+                              </w:rPr>
+                              <w:t>"-0.85"</w:t>
+                            </w:r>
+                            <w:r>
+                              <w:rPr>
+                                <w:rFonts w:ascii="Menlo" w:eastAsia="Times New Roman" w:hAnsi="Menlo" w:cs="Menlo"/>
+                                <w:color w:val="CCCCCC"/>
+                                <w:kern w:val="0"/>
+                                <w:sz w:val="12"/>
+                                <w:szCs w:val="12"/>
+                                <w14:ligatures w14:val="none"/>
+                              </w:rPr>
+                              <w:t>,</w:t>
+                            </w:r>
+                          </w:p>
+                          <w:p>
+                            <w:pPr>
+                              <w:shd w:val="clear" w:color="auto" w:fill="1F1F1F"/>
+                              <w:spacing w:after="0" w:line="270" w:lineRule="atLeast"/>
+                              <w:rPr>
+                                <w:rFonts w:ascii="Menlo" w:eastAsia="Times New Roman" w:hAnsi="Menlo" w:cs="Menlo"/>
+                                <w:color w:val="CCCCCC"/>
+                                <w:kern w:val="0"/>
+                                <w:sz w:val="12"/>
+                                <w:szCs w:val="12"/>
+                                <w14:ligatures w14:val="none"/>
+                              </w:rPr>
+                            </w:pPr>
+                            <w:r>
+                              <w:rPr>
+                                <w:rFonts w:ascii="Menlo" w:eastAsia="Times New Roman" w:hAnsi="Menlo" w:cs="Menlo"/>
+                                <w:color w:val="CCCCCC"/>
+                                <w:kern w:val="0"/>
+                                <w:sz w:val="12"/>
+                                <w:szCs w:val="12"/>
+                                <w14:ligatures w14:val="none"/>
+                              </w:rPr>
+                              <w:t xml:space="preserve">    </w:t>
+                            </w:r>
+                            <w:r>
+                              <w:rPr>
+                                <w:rFonts w:ascii="Menlo" w:eastAsia="Times New Roman" w:hAnsi="Menlo" w:cs="Menlo"/>
+                                <w:color w:val="CE9178"/>
+                                <w:kern w:val="0"/>
+                                <w:sz w:val="12"/>
+                                <w:szCs w:val="12"/>
+                                <w14:ligatures w14:val="none"/>
+                              </w:rPr>
+                              <w:t>"rmean_INPUT_VALUE"</w:t>
+                            </w:r>
+                            <w:r>
+                              <w:rPr>
+                                <w:rFonts w:ascii="Menlo" w:eastAsia="Times New Roman" w:hAnsi="Menlo" w:cs="Menlo"/>
+                                <w:color w:val="CCCCCC"/>
+                                <w:kern w:val="0"/>
+                                <w:sz w:val="12"/>
+                                <w:szCs w:val="12"/>
+                                <w14:ligatures w14:val="none"/>
+                              </w:rPr>
+                              <w:t xml:space="preserve">: </w:t>
+                            </w:r>
+                            <w:r>
+                              <w:rPr>
+                                <w:rFonts w:ascii="Menlo" w:eastAsia="Times New Roman" w:hAnsi="Menlo" w:cs="Menlo"/>
+                                <w:color w:val="CE9178"/>
+                                <w:kern w:val="0"/>
+                                <w:sz w:val="12"/>
+                                <w:szCs w:val="12"/>
+                                <w14:ligatures w14:val="none"/>
+                              </w:rPr>
+                              <w:t>"0.20"</w:t>
+                            </w:r>
+                            <w:r>
+                              <w:rPr>
+                                <w:rFonts w:ascii="Menlo" w:eastAsia="Times New Roman" w:hAnsi="Menlo" w:cs="Menlo"/>
+                                <w:color w:val="CCCCCC"/>
+                                <w:kern w:val="0"/>
+                                <w:sz w:val="12"/>
+                                <w:szCs w:val="12"/>
+                                <w14:ligatures w14:val="none"/>
+                              </w:rPr>
+                              <w:t>,</w:t>
+                            </w:r>
+                          </w:p>
+                          <w:p>
+                            <w:pPr>
+                              <w:shd w:val="clear" w:color="auto" w:fill="1F1F1F"/>
+                              <w:spacing w:after="0" w:line="270" w:lineRule="atLeast"/>
+                              <w:rPr>
+                                <w:rFonts w:ascii="Menlo" w:eastAsia="Times New Roman" w:hAnsi="Menlo" w:cs="Menlo"/>
+                                <w:color w:val="CCCCCC"/>
+                                <w:kern w:val="0"/>
+                                <w:sz w:val="12"/>
+                                <w:szCs w:val="12"/>
+                                <w14:ligatures w14:val="none"/>
+                              </w:rPr>
+                            </w:pPr>
+                            <w:r>
+                              <w:rPr>
+                                <w:rFonts w:ascii="Menlo" w:eastAsia="Times New Roman" w:hAnsi="Menlo" w:cs="Menlo"/>
+                                <w:color w:val="CCCCCC"/>
+                                <w:kern w:val="0"/>
+                                <w:sz w:val="12"/>
+                                <w:szCs w:val="12"/>
+                                <w14:ligatures w14:val="none"/>
+                              </w:rPr>
+                              <w:t xml:space="preserve">    </w:t>
+                            </w:r>
+                            <w:r>
+                              <w:rPr>
+                                <w:rFonts w:ascii="Menlo" w:eastAsia="Times New Roman" w:hAnsi="Menlo" w:cs="Menlo"/>
+                                <w:color w:val="CE9178"/>
+                                <w:kern w:val="0"/>
+                                <w:sz w:val="12"/>
+                                <w:szCs w:val="12"/>
+                                <w14:ligatures w14:val="none"/>
+                              </w:rPr>
+                              <w:t>"smean_INPUT_VALUE"</w:t>
+                            </w:r>
+                            <w:r>
+                              <w:rPr>
+                                <w:rFonts w:ascii="Menlo" w:eastAsia="Times New Roman" w:hAnsi="Menlo" w:cs="Menlo"/>
+                                <w:color w:val="CCCCCC"/>
+                                <w:kern w:val="0"/>
+                                <w:sz w:val="12"/>
+                                <w:szCs w:val="12"/>
+                                <w14:ligatures w14:val="none"/>
+                              </w:rPr>
+                              <w:t xml:space="preserve">: </w:t>
+                            </w:r>
+                            <w:r>
+                              <w:rPr>
+                                <w:rFonts w:ascii="Menlo" w:eastAsia="Times New Roman" w:hAnsi="Menlo" w:cs="Menlo"/>
+                                <w:color w:val="CE9178"/>
+                                <w:kern w:val="0"/>
+                                <w:sz w:val="12"/>
+                                <w:szCs w:val="12"/>
+                                <w14:ligatures w14:val="none"/>
+                              </w:rPr>
+                              <w:t>"2.25"</w:t>
+                            </w:r>
+                            <w:r>
+                              <w:rPr>
+                                <w:rFonts w:ascii="Menlo" w:eastAsia="Times New Roman" w:hAnsi="Menlo" w:cs="Menlo"/>
+                                <w:color w:val="CCCCCC"/>
+                                <w:kern w:val="0"/>
+                                <w:sz w:val="12"/>
+                                <w:szCs w:val="12"/>
+                                <w14:ligatures w14:val="none"/>
+                              </w:rPr>
+                              <w:t>,</w:t>
+                            </w:r>
+                          </w:p>
+                          <w:p>
+                            <w:pPr>
+                              <w:shd w:val="clear" w:color="auto" w:fill="1F1F1F"/>
+                              <w:spacing w:after="0" w:line="270" w:lineRule="atLeast"/>
+                              <w:rPr>
+                                <w:rFonts w:ascii="Menlo" w:eastAsia="Times New Roman" w:hAnsi="Menlo" w:cs="Menlo"/>
+                                <w:color w:val="CCCCCC"/>
+                                <w:kern w:val="0"/>
+                                <w:sz w:val="12"/>
+                                <w:szCs w:val="12"/>
+                                <w14:ligatures w14:val="none"/>
+                              </w:rPr>
+                            </w:pPr>
+                            <w:r>
+                              <w:rPr>
+                                <w:rFonts w:ascii="Menlo" w:eastAsia="Times New Roman" w:hAnsi="Menlo" w:cs="Menlo"/>
+                                <w:color w:val="CCCCCC"/>
+                                <w:kern w:val="0"/>
+                                <w:sz w:val="12"/>
+                                <w:szCs w:val="12"/>
+                                <w14:ligatures w14:val="none"/>
+                              </w:rPr>
+                              <w:t xml:space="preserve">    </w:t>
+                            </w:r>
+                            <w:r>
+                              <w:rPr>
+                                <w:rFonts w:ascii="Menlo" w:eastAsia="Times New Roman" w:hAnsi="Menlo" w:cs="Menlo"/>
+                                <w:color w:val="CE9178"/>
+                                <w:kern w:val="0"/>
+                                <w:sz w:val="12"/>
+                                <w:szCs w:val="12"/>
+                                <w14:ligatures w14:val="none"/>
+                              </w:rPr>
+                              <w:t>"imean_INPUT_VALUE"</w:t>
+                            </w:r>
+                            <w:r>
+                              <w:rPr>
+                                <w:rFonts w:ascii="Menlo" w:eastAsia="Times New Roman" w:hAnsi="Menlo" w:cs="Menlo"/>
+                                <w:color w:val="CCCCCC"/>
+                                <w:kern w:val="0"/>
+                                <w:sz w:val="12"/>
+                                <w:szCs w:val="12"/>
+                                <w14:ligatures w14:val="none"/>
+                              </w:rPr>
+                              <w:t xml:space="preserve">: </w:t>
+                            </w:r>
+                            <w:r>
+                              <w:rPr>
+                                <w:rFonts w:ascii="Menlo" w:eastAsia="Times New Roman" w:hAnsi="Menlo" w:cs="Menlo"/>
+                                <w:color w:val="CE9178"/>
+                                <w:kern w:val="0"/>
+                                <w:sz w:val="12"/>
+                                <w:szCs w:val="12"/>
+                                <w14:ligatures w14:val="none"/>
+                              </w:rPr>
+                              <w:t>"3.20"</w:t>
+                            </w:r>
+                            <w:r>
+                              <w:rPr>
+                                <w:rFonts w:ascii="Menlo" w:eastAsia="Times New Roman" w:hAnsi="Menlo" w:cs="Menlo"/>
+                                <w:color w:val="CCCCCC"/>
+                                <w:kern w:val="0"/>
+                                <w:sz w:val="12"/>
+                                <w:szCs w:val="12"/>
+                                <w14:ligatures w14:val="none"/>
+                              </w:rPr>
+                              <w:t>,</w:t>
+                            </w:r>
+                          </w:p>
+                          <w:p>
+                            <w:pPr>
+                              <w:shd w:val="clear" w:color="auto" w:fill="1F1F1F"/>
+                              <w:spacing w:after="0" w:line="270" w:lineRule="atLeast"/>
+                              <w:rPr>
+                                <w:rFonts w:ascii="Menlo" w:eastAsia="Times New Roman" w:hAnsi="Menlo" w:cs="Menlo"/>
+                                <w:color w:val="CCCCCC"/>
+                                <w:kern w:val="0"/>
+                                <w:sz w:val="12"/>
+                                <w:szCs w:val="12"/>
+                                <w14:ligatures w14:val="none"/>
+                              </w:rPr>
+                            </w:pPr>
+                            <w:r>
+                              <w:rPr>
+                                <w:rFonts w:ascii="Menlo" w:eastAsia="Times New Roman" w:hAnsi="Menlo" w:cs="Menlo"/>
+                                <w:color w:val="CCCCCC"/>
+                                <w:kern w:val="0"/>
+                                <w:sz w:val="12"/>
+                                <w:szCs w:val="12"/>
+                                <w14:ligatures w14:val="none"/>
+                              </w:rPr>
+                              <w:t xml:space="preserve">    </w:t>
+                            </w:r>
+                            <w:r>
+                              <w:rPr>
+                                <w:rFonts w:ascii="Menlo" w:eastAsia="Times New Roman" w:hAnsi="Menlo" w:cs="Menlo"/>
+                                <w:color w:val="CE9178"/>
+                                <w:kern w:val="0"/>
+                                <w:sz w:val="12"/>
+                                <w:szCs w:val="12"/>
+                                <w14:ligatures w14:val="none"/>
+                              </w:rPr>
+                              <w:t>"sigma1_INPUT_VALUE"</w:t>
+                            </w:r>
+                            <w:r>
+                              <w:rPr>
+                                <w:rFonts w:ascii="Menlo" w:eastAsia="Times New Roman" w:hAnsi="Menlo" w:cs="Menlo"/>
+                                <w:color w:val="CCCCCC"/>
+                                <w:kern w:val="0"/>
+                                <w:sz w:val="12"/>
+                                <w:szCs w:val="12"/>
+                                <w14:ligatures w14:val="none"/>
+                              </w:rPr>
+                              <w:t xml:space="preserve">: </w:t>
+                            </w:r>
+                            <w:r>
+                              <w:rPr>
+                                <w:rFonts w:ascii="Menlo" w:eastAsia="Times New Roman" w:hAnsi="Menlo" w:cs="Menlo"/>
+                                <w:color w:val="CE9178"/>
+                                <w:kern w:val="0"/>
+                                <w:sz w:val="12"/>
+                                <w:szCs w:val="12"/>
+                                <w14:ligatures w14:val="none"/>
+                              </w:rPr>
+                              <w:t>"0.05"</w:t>
+                            </w:r>
+                            <w:r>
+                              <w:rPr>
+                                <w:rFonts w:ascii="Menlo" w:eastAsia="Times New Roman" w:hAnsi="Menlo" w:cs="Menlo"/>
+                                <w:color w:val="CCCCCC"/>
+                                <w:kern w:val="0"/>
+                                <w:sz w:val="12"/>
+                                <w:szCs w:val="12"/>
+                                <w14:ligatures w14:val="none"/>
+                              </w:rPr>
+                              <w:t>,</w:t>
+                            </w:r>
+                          </w:p>
+                          <w:p>
+                            <w:pPr>
+                              <w:shd w:val="clear" w:color="auto" w:fill="1F1F1F"/>
+                              <w:spacing w:after="0" w:line="270" w:lineRule="atLeast"/>
+                              <w:rPr>
+                                <w:rFonts w:ascii="Menlo" w:eastAsia="Times New Roman" w:hAnsi="Menlo" w:cs="Menlo"/>
+                                <w:color w:val="CCCCCC"/>
+                                <w:kern w:val="0"/>
+                                <w:sz w:val="12"/>
+                                <w:szCs w:val="12"/>
+                                <w14:ligatures w14:val="none"/>
+                              </w:rPr>
+                            </w:pPr>
+                            <w:r>
+                              <w:rPr>
+                                <w:rFonts w:ascii="Menlo" w:eastAsia="Times New Roman" w:hAnsi="Menlo" w:cs="Menlo"/>
+                                <w:color w:val="CCCCCC"/>
+                                <w:kern w:val="0"/>
+                                <w:sz w:val="12"/>
+                                <w:szCs w:val="12"/>
+                                <w14:ligatures w14:val="none"/>
+                              </w:rPr>
+                              <w:t xml:space="preserve">    </w:t>
+                            </w:r>
+                            <w:r>
+                              <w:rPr>
+                                <w:rFonts w:ascii="Menlo" w:eastAsia="Times New Roman" w:hAnsi="Menlo" w:cs="Menlo"/>
+                                <w:color w:val="CE9178"/>
+                                <w:kern w:val="0"/>
+                                <w:sz w:val="12"/>
+                                <w:szCs w:val="12"/>
+                                <w14:ligatures w14:val="none"/>
+                              </w:rPr>
+                              <w:t>"sigma2_INPUT_VALUE"</w:t>
+                            </w:r>
+                            <w:r>
+                              <w:rPr>
+                                <w:rFonts w:ascii="Menlo" w:eastAsia="Times New Roman" w:hAnsi="Menlo" w:cs="Menlo"/>
+                                <w:color w:val="CCCCCC"/>
+                                <w:kern w:val="0"/>
+                                <w:sz w:val="12"/>
+                                <w:szCs w:val="12"/>
+                                <w14:ligatures w14:val="none"/>
+                              </w:rPr>
+                              <w:t xml:space="preserve">: </w:t>
+                            </w:r>
+                            <w:r>
+                              <w:rPr>
+                                <w:rFonts w:ascii="Menlo" w:eastAsia="Times New Roman" w:hAnsi="Menlo" w:cs="Menlo"/>
+                                <w:color w:val="CE9178"/>
+                                <w:kern w:val="0"/>
+                                <w:sz w:val="12"/>
+                                <w:szCs w:val="12"/>
+                                <w14:ligatures w14:val="none"/>
+                              </w:rPr>
+                              <w:t>"0.30"</w:t>
+                            </w:r>
+                            <w:r>
+                              <w:rPr>
+                                <w:rFonts w:ascii="Menlo" w:eastAsia="Times New Roman" w:hAnsi="Menlo" w:cs="Menlo"/>
+                                <w:color w:val="CCCCCC"/>
+                                <w:kern w:val="0"/>
+                                <w:sz w:val="12"/>
+                                <w:szCs w:val="12"/>
+                                <w14:ligatures w14:val="none"/>
+                              </w:rPr>
+                              <w:t>,</w:t>
+                            </w:r>
+                          </w:p>
+                          <w:p>
+                            <w:pPr>
+                              <w:shd w:val="clear" w:color="auto" w:fill="1F1F1F"/>
+                              <w:spacing w:after="0" w:line="270" w:lineRule="atLeast"/>
+                              <w:rPr>
+                                <w:rFonts w:ascii="Menlo" w:eastAsia="Times New Roman" w:hAnsi="Menlo" w:cs="Menlo"/>
+                                <w:color w:val="CCCCCC"/>
+                                <w:kern w:val="0"/>
+                                <w:sz w:val="12"/>
+                                <w:szCs w:val="12"/>
+                                <w14:ligatures w14:val="none"/>
+                              </w:rPr>
+                            </w:pPr>
+                            <w:r>
+                              <w:rPr>
+                                <w:rFonts w:ascii="Menlo" w:eastAsia="Times New Roman" w:hAnsi="Menlo" w:cs="Menlo"/>
+                                <w:color w:val="CCCCCC"/>
+                                <w:kern w:val="0"/>
+                                <w:sz w:val="12"/>
+                                <w:szCs w:val="12"/>
+                                <w14:ligatures w14:val="none"/>
+                              </w:rPr>
+                              <w:t xml:space="preserve">    </w:t>
+                            </w:r>
+                            <w:r>
+                              <w:rPr>
+                                <w:rFonts w:ascii="Menlo" w:eastAsia="Times New Roman" w:hAnsi="Menlo" w:cs="Menlo"/>
+                                <w:color w:val="CE9178"/>
+                                <w:kern w:val="0"/>
+                                <w:sz w:val="12"/>
+                                <w:szCs w:val="12"/>
+                                <w14:ligatures w14:val="none"/>
+                              </w:rPr>
+                              <w:t>"sigma3_INPUT_VALUE"</w:t>
+                            </w:r>
+                            <w:r>
+                              <w:rPr>
+                                <w:rFonts w:ascii="Menlo" w:eastAsia="Times New Roman" w:hAnsi="Menlo" w:cs="Menlo"/>
+                                <w:color w:val="CCCCCC"/>
+                                <w:kern w:val="0"/>
+                                <w:sz w:val="12"/>
+                                <w:szCs w:val="12"/>
+                                <w14:ligatures w14:val="none"/>
+                              </w:rPr>
+                              <w:t xml:space="preserve">: </w:t>
+                            </w:r>
+                            <w:r>
+                              <w:rPr>
+                                <w:rFonts w:ascii="Menlo" w:eastAsia="Times New Roman" w:hAnsi="Menlo" w:cs="Menlo"/>
+                                <w:color w:val="CE9178"/>
+                                <w:kern w:val="0"/>
+                                <w:sz w:val="12"/>
+                                <w:szCs w:val="12"/>
+                                <w14:ligatures w14:val="none"/>
+                              </w:rPr>
+                              <w:t>"0.15"</w:t>
+                            </w:r>
+                            <w:r>
+                              <w:rPr>
+                                <w:rFonts w:ascii="Menlo" w:eastAsia="Times New Roman" w:hAnsi="Menlo" w:cs="Menlo"/>
+                                <w:color w:val="CCCCCC"/>
+                                <w:kern w:val="0"/>
+                                <w:sz w:val="12"/>
+                                <w:szCs w:val="12"/>
+                                <w14:ligatures w14:val="none"/>
+                              </w:rPr>
+                              <w:t>,</w:t>
+                            </w:r>
+                          </w:p>
+                          <w:p>
+                            <w:pPr>
+                              <w:shd w:val="clear" w:color="auto" w:fill="1F1F1F"/>
+                              <w:spacing w:after="0" w:line="270" w:lineRule="atLeast"/>
+                              <w:rPr>
+                                <w:rFonts w:ascii="Menlo" w:eastAsia="Times New Roman" w:hAnsi="Menlo" w:cs="Menlo"/>
+                                <w:color w:val="CCCCCC"/>
+                                <w:kern w:val="0"/>
+                                <w:sz w:val="12"/>
+                                <w:szCs w:val="12"/>
+                                <w14:ligatures w14:val="none"/>
+                              </w:rPr>
+                            </w:pPr>
+                            <w:r>
+                              <w:rPr>
+                                <w:rFonts w:ascii="Menlo" w:eastAsia="Times New Roman" w:hAnsi="Menlo" w:cs="Menlo"/>
+                                <w:color w:val="CCCCCC"/>
+                                <w:kern w:val="0"/>
+                                <w:sz w:val="12"/>
+                                <w:szCs w:val="12"/>
+                                <w14:ligatures w14:val="none"/>
+                              </w:rPr>
+                              <w:t xml:space="preserve">    </w:t>
+                            </w:r>
+                            <w:r>
+                              <w:rPr>
+                                <w:rFonts w:ascii="Menlo" w:eastAsia="Times New Roman" w:hAnsi="Menlo" w:cs="Menlo"/>
+                                <w:color w:val="CE9178"/>
+                                <w:kern w:val="0"/>
+                                <w:sz w:val="12"/>
+                                <w:szCs w:val="12"/>
+                                <w14:ligatures w14:val="none"/>
+                              </w:rPr>
+                              <w:t>"dI_MAG_SLOPE"</w:t>
+                            </w:r>
+                            <w:r>
+                              <w:rPr>
+                                <w:rFonts w:ascii="Menlo" w:eastAsia="Times New Roman" w:hAnsi="Menlo" w:cs="Menlo"/>
+                                <w:color w:val="CCCCCC"/>
+                                <w:kern w:val="0"/>
+                                <w:sz w:val="12"/>
+                                <w:szCs w:val="12"/>
+                                <w14:ligatures w14:val="none"/>
+                              </w:rPr>
+                              <w:t xml:space="preserve">: </w:t>
+                            </w:r>
+                            <w:r>
+                              <w:rPr>
+                                <w:rFonts w:ascii="Menlo" w:eastAsia="Times New Roman" w:hAnsi="Menlo" w:cs="Menlo"/>
+                                <w:color w:val="CE9178"/>
+                                <w:kern w:val="0"/>
+                                <w:sz w:val="12"/>
+                                <w:szCs w:val="12"/>
+                                <w14:ligatures w14:val="none"/>
+                              </w:rPr>
+                              <w:t>"0.06"</w:t>
+                            </w:r>
+                            <w:r>
+                              <w:rPr>
+                                <w:rFonts w:ascii="Menlo" w:eastAsia="Times New Roman" w:hAnsi="Menlo" w:cs="Menlo"/>
+                                <w:color w:val="CCCCCC"/>
+                                <w:kern w:val="0"/>
+                                <w:sz w:val="12"/>
+                                <w:szCs w:val="12"/>
+                                <w14:ligatures w14:val="none"/>
+                              </w:rPr>
+                              <w:t>,</w:t>
+                            </w:r>
+                          </w:p>
+                          <w:p>
+                            <w:pPr>
+                              <w:shd w:val="clear" w:color="auto" w:fill="1F1F1F"/>
+                              <w:spacing w:after="0" w:line="270" w:lineRule="atLeast"/>
+                              <w:rPr>
+                                <w:rFonts w:ascii="Menlo" w:eastAsia="Times New Roman" w:hAnsi="Menlo" w:cs="Menlo"/>
+                                <w:color w:val="CCCCCC"/>
+                                <w:kern w:val="0"/>
+                                <w:sz w:val="12"/>
+                                <w:szCs w:val="12"/>
+                                <w14:ligatures w14:val="none"/>
+                              </w:rPr>
+                            </w:pPr>
+                            <w:r>
+                              <w:rPr>
+                                <w:rFonts w:ascii="Menlo" w:eastAsia="Times New Roman" w:hAnsi="Menlo" w:cs="Menlo"/>
+                                <w:color w:val="CCCCCC"/>
+                                <w:kern w:val="0"/>
+                                <w:sz w:val="12"/>
+                                <w:szCs w:val="12"/>
+                                <w14:ligatures w14:val="none"/>
+                              </w:rPr>
+                              <w:t xml:space="preserve">    </w:t>
+                            </w:r>
+                            <w:r>
+                              <w:rPr>
+                                <w:rFonts w:ascii="Menlo" w:eastAsia="Times New Roman" w:hAnsi="Menlo" w:cs="Menlo"/>
+                                <w:color w:val="CE9178"/>
+                                <w:kern w:val="0"/>
+                                <w:sz w:val="12"/>
+                                <w:szCs w:val="12"/>
+                                <w14:ligatures w14:val="none"/>
+                              </w:rPr>
+                              <w:t>"dI_MAG_CONSTANT"</w:t>
+                            </w:r>
+                            <w:r>
+                              <w:rPr>
+                                <w:rFonts w:ascii="Menlo" w:eastAsia="Times New Roman" w:hAnsi="Menlo" w:cs="Menlo"/>
+                                <w:color w:val="CCCCCC"/>
+                                <w:kern w:val="0"/>
+                                <w:sz w:val="12"/>
+                                <w:szCs w:val="12"/>
+                                <w14:ligatures w14:val="none"/>
+                              </w:rPr>
+                              <w:t xml:space="preserve">: </w:t>
+                            </w:r>
+                            <w:r>
+                              <w:rPr>
+                                <w:rFonts w:ascii="Menlo" w:eastAsia="Times New Roman" w:hAnsi="Menlo" w:cs="Menlo"/>
+                                <w:color w:val="CE9178"/>
+                                <w:kern w:val="0"/>
+                                <w:sz w:val="12"/>
+                                <w:szCs w:val="12"/>
+                                <w14:ligatures w14:val="none"/>
+                              </w:rPr>
+                              <w:t>"-0.60"</w:t>
+                            </w:r>
+                            <w:r>
+                              <w:rPr>
+                                <w:rFonts w:ascii="Menlo" w:eastAsia="Times New Roman" w:hAnsi="Menlo" w:cs="Menlo"/>
+                                <w:color w:val="CCCCCC"/>
+                                <w:kern w:val="0"/>
+                                <w:sz w:val="12"/>
+                                <w:szCs w:val="12"/>
+                                <w14:ligatures w14:val="none"/>
+                              </w:rPr>
+                              <w:t>,</w:t>
+                            </w:r>
+                          </w:p>
+                          <w:p>
+                            <w:pPr>
+                              <w:shd w:val="clear" w:color="auto" w:fill="1F1F1F"/>
+                              <w:spacing w:after="0" w:line="270" w:lineRule="atLeast"/>
+                              <w:rPr>
+                                <w:rFonts w:ascii="Menlo" w:eastAsia="Times New Roman" w:hAnsi="Menlo" w:cs="Menlo"/>
+                                <w:color w:val="CCCCCC"/>
+                                <w:kern w:val="0"/>
+                                <w:sz w:val="12"/>
+                                <w:szCs w:val="12"/>
+                                <w14:ligatures w14:val="none"/>
+                              </w:rPr>
+                            </w:pPr>
+                            <w:r>
+                              <w:rPr>
+                                <w:rFonts w:ascii="Menlo" w:eastAsia="Times New Roman" w:hAnsi="Menlo" w:cs="Menlo"/>
+                                <w:color w:val="CCCCCC"/>
+                                <w:kern w:val="0"/>
+                                <w:sz w:val="12"/>
+                                <w:szCs w:val="12"/>
+                                <w14:ligatures w14:val="none"/>
+                              </w:rPr>
+                              <w:t xml:space="preserve">    </w:t>
+                            </w:r>
+                            <w:r>
+                              <w:rPr>
+                                <w:rFonts w:ascii="Menlo" w:eastAsia="Times New Roman" w:hAnsi="Menlo" w:cs="Menlo"/>
+                                <w:color w:val="CE9178"/>
+                                <w:kern w:val="0"/>
+                                <w:sz w:val="12"/>
+                                <w:szCs w:val="12"/>
+                                <w14:ligatures w14:val="none"/>
+                              </w:rPr>
+                              <w:t>"dI_ERR_CONSTANT"</w:t>
+                            </w:r>
+                            <w:r>
+                              <w:rPr>
+                                <w:rFonts w:ascii="Menlo" w:eastAsia="Times New Roman" w:hAnsi="Menlo" w:cs="Menlo"/>
+                                <w:color w:val="CCCCCC"/>
+                                <w:kern w:val="0"/>
+                                <w:sz w:val="12"/>
+                                <w:szCs w:val="12"/>
+                                <w14:ligatures w14:val="none"/>
+                              </w:rPr>
+                              <w:t xml:space="preserve">: </w:t>
+                            </w:r>
+                            <w:r>
+                              <w:rPr>
+                                <w:rFonts w:ascii="Menlo" w:eastAsia="Times New Roman" w:hAnsi="Menlo" w:cs="Menlo"/>
+                                <w:color w:val="CE9178"/>
+                                <w:kern w:val="0"/>
+                                <w:sz w:val="12"/>
+                                <w:szCs w:val="12"/>
+                                <w14:ligatures w14:val="none"/>
+                              </w:rPr>
+                              <w:t>"0.05"</w:t>
+                            </w:r>
+                          </w:p>
+                          <w:p>
+                            <w:pPr>
+                              <w:shd w:val="clear" w:color="auto" w:fill="1F1F1F"/>
+                              <w:spacing w:after="0" w:line="270" w:lineRule="atLeast"/>
+                              <w:rPr>
+                                <w:rFonts w:ascii="Menlo" w:eastAsia="Times New Roman" w:hAnsi="Menlo" w:cs="Menlo"/>
+                                <w:color w:val="CCCCCC"/>
+                                <w:kern w:val="0"/>
+                                <w:sz w:val="12"/>
+                                <w:szCs w:val="12"/>
+                                <w14:ligatures w14:val="none"/>
+                              </w:rPr>
+                            </w:pPr>
+                            <w:r>
+                              <w:rPr>
+                                <w:rFonts w:ascii="Menlo" w:eastAsia="Times New Roman" w:hAnsi="Menlo" w:cs="Menlo"/>
+                                <w:color w:val="CCCCCC"/>
+                                <w:kern w:val="0"/>
+                                <w:sz w:val="12"/>
+                                <w:szCs w:val="12"/>
+                                <w14:ligatures w14:val="none"/>
+                              </w:rPr>
+                              <w:t>}</w:t>
+                            </w:r>
+                          </w:p>
+                          <w:p>
+                            <w:pPr>
+                              <w:rPr>
+                                <w:sz w:val="12"/>
+                                <w:szCs w:val="12"/>
+                              </w:rPr>
+                            </w:pPr>
+                          </w:p>
+                        </w:txbxContent>
+                      </wps:txbx>
+                      <wps:bodyPr rot="0" spcFirstLastPara="0" vertOverflow="overflow" horzOverflow="overflow" vert="horz" wrap="square" lIns="91440" tIns="45720" rIns="91440" bIns="45720" numCol="1" spcCol="0" rtlCol="0" fromWordArt="0" anchor="t" anchorCtr="0" forceAA="0" compatLnSpc="1">
+                        <a:prstTxWarp prst="textNoShape">
+                          <a:avLst/>
+                        </a:prstTxWarp>
+                        <a:noAutofit/>
+                      </wps:bodyPr>
+                    </wps:wsp>
+                  </a:graphicData>
+                </a:graphic>
+                <wp14:sizeRelH relativeFrom="margin">
+                  <wp14:pctWidth>0</wp14:pctWidth>
+                </wp14:sizeRelH>
+                <wp14:sizeRelV relativeFrom="margin">
+                  <wp14:pctHeight>0</wp14:pctHeight>
+                </wp14:sizeRelV>
+              </wp:anchor>
+            </w:drawing>
+          </mc:Choice>
+          <mc:Fallback>
+            <w:pict>
+              <v:shapetype w14:anchorId="4921D97D" id="_x0000_t202" coordsize="21600,21600" o:spt="202" path="m,l,21600r21600,l21600,xe">
+                <v:stroke joinstyle="miter"/>
+                <v:path gradientshapeok="t" o:connecttype="rect"/>
+              </v:shapetype>
+              <v:shape id="Text Box 7" o:spid="_x0000_s1026" type="#_x0000_t202" style="position:absolute;left:0;text-align:left;margin-left:1.25pt;margin-top:94.5pt;width:466.45pt;height:292.9pt;z-index:251659264;visibility:visible;mso-wrap-style:square;mso-width-percent:0;mso-height-percent:0;mso-wrap-distance-left:9pt;mso-wrap-distance-top:0;mso-wrap-distance-right:9pt;mso-wrap-distance-bottom:0;mso-position-horizontal:absolute;mso-position-horizontal-relative:text;mso-position-vertical:absolute;mso-position-vertical-relative:text;mso-width-percent:0;mso-height-percent:0;mso-width-relative:margin;mso-height-relative:margin;v-text-anchor:top" o:gfxdata="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" fillcolor="white [3201]" strokeweight=".5pt">
+                <v:textbox>
+                  <w:txbxContent>
+                    <w:p>
+                      <w:pPr>
+                        <w:shd w:val="clear" w:color="auto" w:fill="1F1F1F"/>
+                        <w:spacing w:after="0" w:line="270" w:lineRule="atLeast"/>
+                        <w:rPr>
+                          <w:rFonts w:ascii="Menlo" w:eastAsia="Times New Roman" w:hAnsi="Menlo" w:cs="Menlo"/>
+                          <w:color w:val="CCCCCC"/>
+                          <w:kern w:val="0"/>
+                          <w:sz w:val="12"/>
+                          <w:szCs w:val="12"/>
+                          <w14:ligatures w14:val="none"/>
+                        </w:rPr>
+                      </w:pPr>
+                      <w:r>
+                        <w:rPr>
+                          <w:rFonts w:ascii="Menlo" w:eastAsia="Times New Roman" w:hAnsi="Menlo" w:cs="Menlo"/>
+                          <w:color w:val="CCCCCC"/>
+                          <w:kern w:val="0"/>
+                          <w:sz w:val="12"/>
+                          <w:szCs w:val="12"/>
+                          <w14:ligatures w14:val="none"/>
+                        </w:rPr>
+                        <w:t>{</w:t>
+                      </w:r>
+                    </w:p>
+                    <w:p>
+                      <w:pPr>
+                        <w:shd w:val="clear" w:color="auto" w:fill="1F1F1F"/>
+                        <w:spacing w:after="0" w:line="270" w:lineRule="atLeast"/>
+                        <w:rPr>
+                          <w:rFonts w:ascii="Menlo" w:eastAsia="Times New Roman" w:hAnsi="Menlo" w:cs="Menlo"/>
+                          <w:color w:val="CCCCCC"/>
+                          <w:kern w:val="0"/>
+                          <w:sz w:val="12"/>
+                          <w:szCs w:val="12"/>
+                          <w14:ligatures w14:val="none"/>
+                        </w:rPr>
+                      </w:pPr>
+                      <w:r>
+                        <w:rPr>
+                          <w:rFonts w:ascii="Menlo" w:eastAsia="Times New Roman" w:hAnsi="Menlo" w:cs="Menlo"/>
+                          <w:color w:val="CCCCCC"/>
+                          <w:kern w:val="0"/>
+                          <w:sz w:val="12"/>
+                          <w:szCs w:val="12"/>
+                          <w14:ligatures w14:val="none"/>
+                        </w:rPr>
+                        <w:t xml:space="preserve">    </w:t>
+                      </w:r>
+                      <w:r>
+                        <w:rPr>
+                          <w:rFonts w:ascii="Menlo" w:eastAsia="Times New Roman" w:hAnsi="Menlo" w:cs="Menlo"/>
+                          <w:color w:val="CE9178"/>
+                          <w:kern w:val="0"/>
+                          <w:sz w:val="12"/>
+                          <w:szCs w:val="12"/>
+                          <w14:ligatures w14:val="none"/>
+                        </w:rPr>
+                        <w:t>"SMIN_SETTING"</w:t>
+                      </w:r>
+                      <w:r>
+                        <w:rPr>
+                          <w:rFonts w:ascii="Menlo" w:eastAsia="Times New Roman" w:hAnsi="Menlo" w:cs="Menlo"/>
+                          <w:color w:val="CCCCCC"/>
+                          <w:kern w:val="0"/>
+                          <w:sz w:val="12"/>
+                          <w:szCs w:val="12"/>
+                          <w14:ligatures w14:val="none"/>
+                        </w:rPr>
+                        <w:t xml:space="preserve">: </w:t>
+                      </w:r>
+                      <w:r>
+                        <w:rPr>
+                          <w:rFonts w:ascii="Menlo" w:eastAsia="Times New Roman" w:hAnsi="Menlo" w:cs="Menlo"/>
+                          <w:color w:val="CE9178"/>
+                          <w:kern w:val="0"/>
+                          <w:sz w:val="12"/>
+                          <w:szCs w:val="12"/>
+                          <w14:ligatures w14:val="none"/>
+                        </w:rPr>
+                        <w:t>"1"</w:t>
+                      </w:r>
+                      <w:r>
+                        <w:rPr>
+                          <w:rFonts w:ascii="Menlo" w:eastAsia="Times New Roman" w:hAnsi="Menlo" w:cs="Menlo"/>
+                          <w:color w:val="CCCCCC"/>
+                          <w:kern w:val="0"/>
+                          <w:sz w:val="12"/>
+                          <w:szCs w:val="12"/>
+                          <w14:ligatures w14:val="none"/>
+                        </w:rPr>
+                        <w:t>,</w:t>
+                      </w:r>
+                    </w:p>
+                    <w:p>
+                      <w:pPr>
+                        <w:shd w:val="clear" w:color="auto" w:fill="1F1F1F"/>
+                        <w:spacing w:after="0" w:line="270" w:lineRule="atLeast"/>
+                        <w:rPr>
+                          <w:rFonts w:ascii="Menlo" w:eastAsia="Times New Roman" w:hAnsi="Menlo" w:cs="Menlo"/>
+                          <w:color w:val="CCCCCC"/>
+                          <w:kern w:val="0"/>
+                          <w:sz w:val="12"/>
+                          <w:szCs w:val="12"/>
+                          <w14:ligatures w14:val="none"/>
+                        </w:rPr>
+                      </w:pPr>
+                      <w:r>
+                        <w:rPr>
+                          <w:rFonts w:ascii="Menlo" w:eastAsia="Times New Roman" w:hAnsi="Menlo" w:cs="Menlo"/>
+                          <w:color w:val="CCCCCC"/>
+                          <w:kern w:val="0"/>
+                          <w:sz w:val="12"/>
+                          <w:szCs w:val="12"/>
+                          <w14:ligatures w14:val="none"/>
+                        </w:rPr>
+                        <w:t xml:space="preserve">    </w:t>
+                      </w:r>
+                      <w:r>
+                        <w:rPr>
+                          <w:rFonts w:ascii="Menlo" w:eastAsia="Times New Roman" w:hAnsi="Menlo" w:cs="Menlo"/>
+                          <w:color w:val="CE9178"/>
+                          <w:kern w:val="0"/>
+                          <w:sz w:val="12"/>
+                          <w:szCs w:val="12"/>
+                          <w14:ligatures w14:val="none"/>
+                        </w:rPr>
+                        <w:t>"FP_FIT_METHOD"</w:t>
+                      </w:r>
+                      <w:r>
+                        <w:rPr>
+                          <w:rFonts w:ascii="Menlo" w:eastAsia="Times New Roman" w:hAnsi="Menlo" w:cs="Menlo"/>
+                          <w:color w:val="CCCCCC"/>
+                          <w:kern w:val="0"/>
+                          <w:sz w:val="12"/>
+                          <w:szCs w:val="12"/>
+                          <w14:ligatures w14:val="none"/>
+                        </w:rPr>
+                        <w:t xml:space="preserve">: </w:t>
+                      </w:r>
+                      <w:r>
+                        <w:rPr>
+                          <w:rFonts w:ascii="Menlo" w:eastAsia="Times New Roman" w:hAnsi="Menlo" w:cs="Menlo"/>
+                          <w:color w:val="CE9178"/>
+                          <w:kern w:val="0"/>
+                          <w:sz w:val="12"/>
+                          <w:szCs w:val="12"/>
+                          <w14:ligatures w14:val="none"/>
+                        </w:rPr>
+                        <w:t>"0"</w:t>
+                      </w:r>
+                      <w:r>
+                        <w:rPr>
+                          <w:rFonts w:ascii="Menlo" w:eastAsia="Times New Roman" w:hAnsi="Menlo" w:cs="Menlo"/>
+                          <w:color w:val="CCCCCC"/>
+                          <w:kern w:val="0"/>
+                          <w:sz w:val="12"/>
+                          <w:szCs w:val="12"/>
+                          <w14:ligatures w14:val="none"/>
+                        </w:rPr>
+                        <w:t>,</w:t>
+                      </w:r>
+                    </w:p>
+                    <w:p>
+                      <w:pPr>
+                        <w:shd w:val="clear" w:color="auto" w:fill="1F1F1F"/>
+                        <w:spacing w:after="0" w:line="270" w:lineRule="atLeast"/>
+                        <w:rPr>
+                          <w:rFonts w:ascii="Menlo" w:eastAsia="Times New Roman" w:hAnsi="Menlo" w:cs="Menlo"/>
+                          <w:color w:val="CCCCCC"/>
+                          <w:kern w:val="0"/>
+                          <w:sz w:val="12"/>
+                          <w:szCs w:val="12"/>
+                          <w14:ligatures w14:val="none"/>
+                        </w:rPr>
+                      </w:pPr>
+                      <w:r>
+                        <w:rPr>
+                          <w:rFonts w:ascii="Menlo" w:eastAsia="Times New Roman" w:hAnsi="Menlo" w:cs="Menlo"/>
+                          <w:color w:val="CCCCCC"/>
+                          <w:kern w:val="0"/>
+                          <w:sz w:val="12"/>
+                          <w:szCs w:val="12"/>
+                          <w14:ligatures w14:val="none"/>
+                        </w:rPr>
+                        <w:t xml:space="preserve">    </w:t>
+                      </w:r>
+                      <w:r>
+                        <w:rPr>
+                          <w:rFonts w:ascii="Menlo" w:eastAsia="Times New Roman" w:hAnsi="Menlo" w:cs="Menlo"/>
+                          <w:color w:val="CE9178"/>
+                          <w:kern w:val="0"/>
+                          <w:sz w:val="12"/>
+                          <w:szCs w:val="12"/>
+                          <w14:ligatures w14:val="none"/>
+                        </w:rPr>
+                        <w:t>"SMIN"</w:t>
+                      </w:r>
+                      <w:r>
+                        <w:rPr>
+                          <w:rFonts w:ascii="Menlo" w:eastAsia="Times New Roman" w:hAnsi="Menlo" w:cs="Menlo"/>
+                          <w:color w:val="CCCCCC"/>
+                          <w:kern w:val="0"/>
+                          <w:sz w:val="12"/>
+                          <w:szCs w:val="12"/>
+                          <w14:ligatures w14:val="none"/>
+                        </w:rPr>
+                        <w:t xml:space="preserve">: </w:t>
+                      </w:r>
+                      <w:r>
+                        <w:rPr>
+                          <w:rFonts w:ascii="Menlo" w:eastAsia="Times New Roman" w:hAnsi="Menlo" w:cs="Menlo"/>
+                          <w:color w:val="CE9178"/>
+                          <w:kern w:val="0"/>
+                          <w:sz w:val="12"/>
+                          <w:szCs w:val="12"/>
+                          <w14:ligatures w14:val="none"/>
+                        </w:rPr>
+                        <w:t>"2.00"</w:t>
+                      </w:r>
+                      <w:r>
+                        <w:rPr>
+                          <w:rFonts w:ascii="Menlo" w:eastAsia="Times New Roman" w:hAnsi="Menlo" w:cs="Menlo"/>
+                          <w:color w:val="CCCCCC"/>
+                          <w:kern w:val="0"/>
+                          <w:sz w:val="12"/>
+                          <w:szCs w:val="12"/>
+                          <w14:ligatures w14:val="none"/>
+                        </w:rPr>
+                        <w:t>,</w:t>
+                      </w:r>
+                    </w:p>
+                    <w:p>
+                      <w:pPr>
+                        <w:shd w:val="clear" w:color="auto" w:fill="1F1F1F"/>
+                        <w:spacing w:after="0" w:line="270" w:lineRule="atLeast"/>
+                        <w:rPr>
+                          <w:rFonts w:ascii="Menlo" w:eastAsia="Times New Roman" w:hAnsi="Menlo" w:cs="Menlo"/>
+                          <w:color w:val="CCCCCC"/>
+                          <w:kern w:val="0"/>
+                          <w:sz w:val="12"/>
+                          <w:szCs w:val="12"/>
+                          <w14:ligatures w14:val="none"/>
+                        </w:rPr>
+                      </w:pPr>
+                      <w:r>
+                        <w:rPr>
+                          <w:rFonts w:ascii="Menlo" w:eastAsia="Times New Roman" w:hAnsi="Menlo" w:cs="Menlo"/>
+                          <w:color w:val="CCCCCC"/>
+                          <w:kern w:val="0"/>
+                          <w:sz w:val="12"/>
+                          <w:szCs w:val="12"/>
+                          <w14:ligatures w14:val="none"/>
+                        </w:rPr>
+                        <w:t xml:space="preserve">    </w:t>
+                      </w:r>
+                      <w:r>
+                        <w:rPr>
+                          <w:rFonts w:ascii="Menlo" w:eastAsia="Times New Roman" w:hAnsi="Menlo" w:cs="Menlo"/>
+                          <w:color w:val="CE9178"/>
+                          <w:kern w:val="0"/>
+                          <w:sz w:val="12"/>
+                          <w:szCs w:val="12"/>
+                          <w14:ligatures w14:val="none"/>
+                        </w:rPr>
+                        <w:t>"MAG_J_LIMIT"</w:t>
+                      </w:r>
+                      <w:r>
+                        <w:rPr>
+                          <w:rFonts w:ascii="Menlo" w:eastAsia="Times New Roman" w:hAnsi="Menlo" w:cs="Menlo"/>
+                          <w:color w:val="CCCCCC"/>
+                          <w:kern w:val="0"/>
+                          <w:sz w:val="12"/>
+                          <w:szCs w:val="12"/>
+                          <w14:ligatures w14:val="none"/>
+                        </w:rPr>
+                        <w:t xml:space="preserve">: </w:t>
+                      </w:r>
+                      <w:r>
+                        <w:rPr>
+                          <w:rFonts w:ascii="Menlo" w:eastAsia="Times New Roman" w:hAnsi="Menlo" w:cs="Menlo"/>
+                          <w:color w:val="CE9178"/>
+                          <w:kern w:val="0"/>
+                          <w:sz w:val="12"/>
+                          <w:szCs w:val="12"/>
+                          <w14:ligatures w14:val="none"/>
+                        </w:rPr>
+                        <w:t>"14.0"</w:t>
+                      </w:r>
+                      <w:r>
+                        <w:rPr>
+                          <w:rFonts w:ascii="Menlo" w:eastAsia="Times New Roman" w:hAnsi="Menlo" w:cs="Menlo"/>
+                          <w:color w:val="CCCCCC"/>
+                          <w:kern w:val="0"/>
+                          <w:sz w:val="12"/>
+                          <w:szCs w:val="12"/>
+                          <w14:ligatures w14:val="none"/>
+                        </w:rPr>
+                        <w:t>,</w:t>
+                      </w:r>
+                    </w:p>
+                    <w:p>
+                      <w:pPr>
+                        <w:shd w:val="clear" w:color="auto" w:fill="1F1F1F"/>
+                        <w:spacing w:after="0" w:line="270" w:lineRule="atLeast"/>
+                        <w:rPr>
+                          <w:rFonts w:ascii="Menlo" w:eastAsia="Times New Roman" w:hAnsi="Menlo" w:cs="Menlo"/>
+                          <w:color w:val="CCCCCC"/>
+                          <w:kern w:val="0"/>
+                          <w:sz w:val="12"/>
+                          <w:szCs w:val="12"/>
+                          <w14:ligatures w14:val="none"/>
+                        </w:rPr>
+                      </w:pPr>
+                      <w:r>
+                        <w:rPr>
+                          <w:rFonts w:ascii="Menlo" w:eastAsia="Times New Roman" w:hAnsi="Menlo" w:cs="Menlo"/>
+                          <w:color w:val="CCCCCC"/>
+                          <w:kern w:val="0"/>
+                          <w:sz w:val="12"/>
+                          <w:szCs w:val="12"/>
+                          <w14:ligatures w14:val="none"/>
+                        </w:rPr>
+                        <w:t xml:space="preserve">    </w:t>
+                      </w:r>
+                      <w:r>
+                        <w:rPr>
+                          <w:rFonts w:ascii="Menlo" w:eastAsia="Times New Roman" w:hAnsi="Menlo" w:cs="Menlo"/>
+                          <w:color w:val="CE9178"/>
+                          <w:kern w:val="0"/>
+                          <w:sz w:val="12"/>
+                          <w:szCs w:val="12"/>
+                          <w14:ligatures w14:val="none"/>
+                        </w:rPr>
+                        <w:t>"NFITS"</w:t>
+                      </w:r>
+                      <w:r>
+                        <w:rPr>
+                          <w:rFonts w:ascii="Menlo" w:eastAsia="Times New Roman" w:hAnsi="Menlo" w:cs="Menlo"/>
+                          <w:color w:val="CCCCCC"/>
+                          <w:kern w:val="0"/>
+                          <w:sz w:val="12"/>
+                          <w:szCs w:val="12"/>
+                          <w14:ligatures w14:val="none"/>
+                        </w:rPr>
+                        <w:t xml:space="preserve">: </w:t>
+                      </w:r>
+                      <w:r>
+                        <w:rPr>
+                          <w:rFonts w:ascii="Menlo" w:eastAsia="Times New Roman" w:hAnsi="Menlo" w:cs="Menlo"/>
+                          <w:color w:val="CE9178"/>
+                          <w:kern w:val="0"/>
+                          <w:sz w:val="12"/>
+                          <w:szCs w:val="12"/>
+                          <w14:ligatures w14:val="none"/>
+                        </w:rPr>
+                        <w:t>"5"</w:t>
+                      </w:r>
+                      <w:r>
+                        <w:rPr>
+                          <w:rFonts w:ascii="Menlo" w:eastAsia="Times New Roman" w:hAnsi="Menlo" w:cs="Menlo"/>
+                          <w:color w:val="CCCCCC"/>
+                          <w:kern w:val="0"/>
+                          <w:sz w:val="12"/>
+                          <w:szCs w:val="12"/>
+                          <w14:ligatures w14:val="none"/>
+                        </w:rPr>
+                        <w:t>,</w:t>
+                      </w:r>
+                    </w:p>
+                    <w:p>
+                      <w:pPr>
+                        <w:shd w:val="clear" w:color="auto" w:fill="1F1F1F"/>
+                        <w:spacing w:after="0" w:line="270" w:lineRule="atLeast"/>
+                        <w:rPr>
+                          <w:rFonts w:ascii="Menlo" w:eastAsia="Times New Roman" w:hAnsi="Menlo" w:cs="Menlo"/>
+                          <w:color w:val="CCCCCC"/>
+                          <w:kern w:val="0"/>
+                          <w:sz w:val="12"/>
+                          <w:szCs w:val="12"/>
+                          <w14:ligatures w14:val="none"/>
+                        </w:rPr>
+                      </w:pPr>
+                      <w:r>
+                        <w:rPr>
+                          <w:rFonts w:ascii="Menlo" w:eastAsia="Times New Roman" w:hAnsi="Menlo" w:cs="Menlo"/>
+                          <w:color w:val="CCCCCC"/>
+                          <w:kern w:val="0"/>
+                          <w:sz w:val="12"/>
+                          <w:szCs w:val="12"/>
+                          <w14:ligatures w14:val="none"/>
+                        </w:rPr>
+                        <w:t xml:space="preserve">    </w:t>
+                      </w:r>
+                      <w:r>
+                        <w:rPr>
+                          <w:rFonts w:ascii="Menlo" w:eastAsia="Times New Roman" w:hAnsi="Menlo" w:cs="Menlo"/>
+                          <w:color w:val="CE9178"/>
+                          <w:kern w:val="0"/>
+                          <w:sz w:val="12"/>
+                          <w:szCs w:val="12"/>
+                          <w14:ligatures w14:val="none"/>
+                        </w:rPr>
+                        <w:t>"NGALS_MOCKS"</w:t>
+                      </w:r>
+                      <w:r>
+                        <w:rPr>
+                          <w:rFonts w:ascii="Menlo" w:eastAsia="Times New Roman" w:hAnsi="Menlo" w:cs="Menlo"/>
+                          <w:color w:val="CCCCCC"/>
+                          <w:kern w:val="0"/>
+                          <w:sz w:val="12"/>
+                          <w:szCs w:val="12"/>
+                          <w14:ligatures w14:val="none"/>
+                        </w:rPr>
+                        <w:t xml:space="preserve">: </w:t>
+                      </w:r>
+                      <w:r>
+                        <w:rPr>
+                          <w:rFonts w:ascii="Menlo" w:eastAsia="Times New Roman" w:hAnsi="Menlo" w:cs="Menlo"/>
+                          <w:color w:val="CE9178"/>
+                          <w:kern w:val="0"/>
+                          <w:sz w:val="12"/>
+                          <w:szCs w:val="12"/>
+                          <w14:ligatures w14:val="none"/>
+                        </w:rPr>
+                        <w:t>"10000"</w:t>
+                      </w:r>
+                      <w:r>
+                        <w:rPr>
+                          <w:rFonts w:ascii="Menlo" w:eastAsia="Times New Roman" w:hAnsi="Menlo" w:cs="Menlo"/>
+                          <w:color w:val="CCCCCC"/>
+                          <w:kern w:val="0"/>
+                          <w:sz w:val="12"/>
+                          <w:szCs w:val="12"/>
+                          <w14:ligatures w14:val="none"/>
+                        </w:rPr>
+                        <w:t>,</w:t>
+                      </w:r>
+                    </w:p>
+                    <w:p>
+                      <w:pPr>
+                        <w:shd w:val="clear" w:color="auto" w:fill="1F1F1F"/>
+                        <w:spacing w:after="0" w:line="270" w:lineRule="atLeast"/>
+                        <w:rPr>
+                          <w:rFonts w:ascii="Menlo" w:eastAsia="Times New Roman" w:hAnsi="Menlo" w:cs="Menlo"/>
+                          <w:color w:val="CCCCCC"/>
+                          <w:kern w:val="0"/>
+                          <w:sz w:val="12"/>
+                          <w:szCs w:val="12"/>
+                          <w14:ligatures w14:val="none"/>
+                        </w:rPr>
+                      </w:pPr>
+                      <w:r>
+                        <w:rPr>
+                          <w:rFonts w:ascii="Menlo" w:eastAsia="Times New Roman" w:hAnsi="Menlo" w:cs="Menlo"/>
+                          <w:color w:val="CCCCCC"/>
+                          <w:kern w:val="0"/>
+                          <w:sz w:val="12"/>
+                          <w:szCs w:val="12"/>
+                          <w14:ligatures w14:val="none"/>
+                        </w:rPr>
+                        <w:t xml:space="preserve">    </w:t>
+                      </w:r>
+                      <w:r>
+                        <w:rPr>
+                          <w:rFonts w:ascii="Menlo" w:eastAsia="Times New Roman" w:hAnsi="Menlo" w:cs="Menlo"/>
+                          <w:color w:val="CE9178"/>
+                          <w:kern w:val="0"/>
+                          <w:sz w:val="12"/>
+                          <w:szCs w:val="12"/>
+                          <w14:ligatures w14:val="none"/>
+                        </w:rPr>
+                        <w:t>"MEAN_LOGDS"</w:t>
+                      </w:r>
+                      <w:r>
+                        <w:rPr>
+                          <w:rFonts w:ascii="Menlo" w:eastAsia="Times New Roman" w:hAnsi="Menlo" w:cs="Menlo"/>
+                          <w:color w:val="CCCCCC"/>
+                          <w:kern w:val="0"/>
+                          <w:sz w:val="12"/>
+                          <w:szCs w:val="12"/>
+                          <w14:ligatures w14:val="none"/>
+                        </w:rPr>
+                        <w:t xml:space="preserve">: </w:t>
+                      </w:r>
+                      <w:r>
+                        <w:rPr>
+                          <w:rFonts w:ascii="Menlo" w:eastAsia="Times New Roman" w:hAnsi="Menlo" w:cs="Menlo"/>
+                          <w:color w:val="CE9178"/>
+                          <w:kern w:val="0"/>
+                          <w:sz w:val="12"/>
+                          <w:szCs w:val="12"/>
+                          <w14:ligatures w14:val="none"/>
+                        </w:rPr>
+                        <w:t>"-3.0"</w:t>
+                      </w:r>
+                      <w:r>
+                        <w:rPr>
+                          <w:rFonts w:ascii="Menlo" w:eastAsia="Times New Roman" w:hAnsi="Menlo" w:cs="Menlo"/>
+                          <w:color w:val="CCCCCC"/>
+                          <w:kern w:val="0"/>
+                          <w:sz w:val="12"/>
+                          <w:szCs w:val="12"/>
+                          <w14:ligatures w14:val="none"/>
+                        </w:rPr>
+                        <w:t>,</w:t>
+                      </w:r>
+                    </w:p>
+                    <w:p>
+                      <w:pPr>
+                        <w:shd w:val="clear" w:color="auto" w:fill="1F1F1F"/>
+                        <w:spacing w:after="0" w:line="270" w:lineRule="atLeast"/>
+                        <w:rPr>
+                          <w:rFonts w:ascii="Menlo" w:eastAsia="Times New Roman" w:hAnsi="Menlo" w:cs="Menlo"/>
+                          <w:color w:val="CCCCCC"/>
+                          <w:kern w:val="0"/>
+                          <w:sz w:val="12"/>
+                          <w:szCs w:val="12"/>
+                          <w14:ligatures w14:val="none"/>
+                        </w:rPr>
+                      </w:pPr>
+                      <w:r>
+                        <w:rPr>
+                          <w:rFonts w:ascii="Menlo" w:eastAsia="Times New Roman" w:hAnsi="Menlo" w:cs="Menlo"/>
+                          <w:color w:val="CCCCCC"/>
+                          <w:kern w:val="0"/>
+                          <w:sz w:val="12"/>
+                          <w:szCs w:val="12"/>
+                          <w14:ligatures w14:val="none"/>
+                        </w:rPr>
+                        <w:t xml:space="preserve">    </w:t>
+                      </w:r>
+                      <w:r>
+                        <w:rPr>
+                          <w:rFonts w:ascii="Menlo" w:eastAsia="Times New Roman" w:hAnsi="Menlo" w:cs="Menlo"/>
+                          <w:color w:val="CE9178"/>
+                          <w:kern w:val="0"/>
+                          <w:sz w:val="12"/>
+                          <w:szCs w:val="12"/>
+                          <w14:ligatures w14:val="none"/>
+                        </w:rPr>
+                        <w:t>"STD_LOGDS"</w:t>
+                      </w:r>
+                      <w:r>
+                        <w:rPr>
+                          <w:rFonts w:ascii="Menlo" w:eastAsia="Times New Roman" w:hAnsi="Menlo" w:cs="Menlo"/>
+                          <w:color w:val="CCCCCC"/>
+                          <w:kern w:val="0"/>
+                          <w:sz w:val="12"/>
+                          <w:szCs w:val="12"/>
+                          <w14:ligatures w14:val="none"/>
+                        </w:rPr>
+                        <w:t xml:space="preserve">: </w:t>
+                      </w:r>
+                      <w:r>
+                        <w:rPr>
+                          <w:rFonts w:ascii="Menlo" w:eastAsia="Times New Roman" w:hAnsi="Menlo" w:cs="Menlo"/>
+                          <w:color w:val="CE9178"/>
+                          <w:kern w:val="0"/>
+                          <w:sz w:val="12"/>
+                          <w:szCs w:val="12"/>
+                          <w14:ligatures w14:val="none"/>
+                        </w:rPr>
+                        <w:t>"0.5"</w:t>
+                      </w:r>
+                      <w:r>
+                        <w:rPr>
+                          <w:rFonts w:ascii="Menlo" w:eastAsia="Times New Roman" w:hAnsi="Menlo" w:cs="Menlo"/>
+                          <w:color w:val="CCCCCC"/>
+                          <w:kern w:val="0"/>
+                          <w:sz w:val="12"/>
+                          <w:szCs w:val="12"/>
+                          <w14:ligatures w14:val="none"/>
+                        </w:rPr>
+                        <w:t>,</w:t>
+                      </w:r>
+                    </w:p>
+                    <w:p>
+                      <w:pPr>
+                        <w:shd w:val="clear" w:color="auto" w:fill="1F1F1F"/>
+                        <w:spacing w:after="0" w:line="270" w:lineRule="atLeast"/>
+                        <w:rPr>
+                          <w:rFonts w:ascii="Menlo" w:eastAsia="Times New Roman" w:hAnsi="Menlo" w:cs="Menlo"/>
+                          <w:color w:val="CCCCCC"/>
+                          <w:kern w:val="0"/>
+                          <w:sz w:val="12"/>
+                          <w:szCs w:val="12"/>
+                          <w14:ligatures w14:val="none"/>
+                        </w:rPr>
+                      </w:pPr>
+                      <w:r>
+                        <w:rPr>
+                          <w:rFonts w:ascii="Menlo" w:eastAsia="Times New Roman" w:hAnsi="Menlo" w:cs="Menlo"/>
+                          <w:color w:val="CCCCCC"/>
+                          <w:kern w:val="0"/>
+                          <w:sz w:val="12"/>
+                          <w:szCs w:val="12"/>
+                          <w14:ligatures w14:val="none"/>
+                        </w:rPr>
+                        <w:t xml:space="preserve">    </w:t>
+                      </w:r>
+                      <w:r>
+                        <w:rPr>
+                          <w:rFonts w:ascii="Menlo" w:eastAsia="Times New Roman" w:hAnsi="Menlo" w:cs="Menlo"/>
+                          <w:color w:val="CE9178"/>
+                          <w:kern w:val="0"/>
+                          <w:sz w:val="12"/>
+                          <w:szCs w:val="12"/>
+                          <w14:ligatures w14:val="none"/>
+                        </w:rPr>
+                        <w:t>"a_INPUT_VALUE"</w:t>
+                      </w:r>
+                      <w:r>
+                        <w:rPr>
+                          <w:rFonts w:ascii="Menlo" w:eastAsia="Times New Roman" w:hAnsi="Menlo" w:cs="Menlo"/>
+                          <w:color w:val="CCCCCC"/>
+                          <w:kern w:val="0"/>
+                          <w:sz w:val="12"/>
+                          <w:szCs w:val="12"/>
+                          <w14:ligatures w14:val="none"/>
+                        </w:rPr>
+                        <w:t xml:space="preserve">: </w:t>
+                      </w:r>
+                      <w:r>
+                        <w:rPr>
+                          <w:rFonts w:ascii="Menlo" w:eastAsia="Times New Roman" w:hAnsi="Menlo" w:cs="Menlo"/>
+                          <w:color w:val="CE9178"/>
+                          <w:kern w:val="0"/>
+                          <w:sz w:val="12"/>
+                          <w:szCs w:val="12"/>
+                          <w14:ligatures w14:val="none"/>
+                        </w:rPr>
+                        <w:t>"1.5"</w:t>
+                      </w:r>
+                      <w:r>
+                        <w:rPr>
+                          <w:rFonts w:ascii="Menlo" w:eastAsia="Times New Roman" w:hAnsi="Menlo" w:cs="Menlo"/>
+                          <w:color w:val="CCCCCC"/>
+                          <w:kern w:val="0"/>
+                          <w:sz w:val="12"/>
+                          <w:szCs w:val="12"/>
+                          <w14:ligatures w14:val="none"/>
+                        </w:rPr>
+                        <w:t>,</w:t>
+                      </w:r>
+                    </w:p>
+                    <w:p>
+                      <w:pPr>
+                        <w:shd w:val="clear" w:color="auto" w:fill="1F1F1F"/>
+                        <w:spacing w:after="0" w:line="270" w:lineRule="atLeast"/>
+                        <w:rPr>
+                          <w:rFonts w:ascii="Menlo" w:eastAsia="Times New Roman" w:hAnsi="Menlo" w:cs="Menlo"/>
+                          <w:color w:val="CCCCCC"/>
+                          <w:kern w:val="0"/>
+                          <w:sz w:val="12"/>
+                          <w:szCs w:val="12"/>
+                          <w14:ligatures w14:val="none"/>
+                        </w:rPr>
+                      </w:pPr>
+                      <w:r>
+                        <w:rPr>
+                          <w:rFonts w:ascii="Menlo" w:eastAsia="Times New Roman" w:hAnsi="Menlo" w:cs="Menlo"/>
+                          <w:color w:val="CCCCCC"/>
+                          <w:kern w:val="0"/>
+                          <w:sz w:val="12"/>
+                          <w:szCs w:val="12"/>
+                          <w14:ligatures w14:val="none"/>
+                        </w:rPr>
+                        <w:t xml:space="preserve">    </w:t>
+                      </w:r>
+                      <w:r>
+                        <w:rPr>
+                          <w:rFonts w:ascii="Menlo" w:eastAsia="Times New Roman" w:hAnsi="Menlo" w:cs="Menlo"/>
+                          <w:color w:val="CE9178"/>
+                          <w:kern w:val="0"/>
+                          <w:sz w:val="12"/>
+                          <w:szCs w:val="12"/>
+                          <w14:ligatures w14:val="none"/>
+                        </w:rPr>
+                        <w:t>"b_INPUT_VALUE"</w:t>
+                      </w:r>
+                      <w:r>
+                        <w:rPr>
+                          <w:rFonts w:ascii="Menlo" w:eastAsia="Times New Roman" w:hAnsi="Menlo" w:cs="Menlo"/>
+                          <w:color w:val="CCCCCC"/>
+                          <w:kern w:val="0"/>
+                          <w:sz w:val="12"/>
+                          <w:szCs w:val="12"/>
+                          <w14:ligatures w14:val="none"/>
+                        </w:rPr>
+                        <w:t xml:space="preserve">: </w:t>
+                      </w:r>
+                      <w:r>
+                        <w:rPr>
+                          <w:rFonts w:ascii="Menlo" w:eastAsia="Times New Roman" w:hAnsi="Menlo" w:cs="Menlo"/>
+                          <w:color w:val="CE9178"/>
+                          <w:kern w:val="0"/>
+                          <w:sz w:val="12"/>
+                          <w:szCs w:val="12"/>
+                          <w14:ligatures w14:val="none"/>
+                        </w:rPr>
+                        <w:t>"-0.85"</w:t>
+                      </w:r>
+                      <w:r>
+                        <w:rPr>
+                          <w:rFonts w:ascii="Menlo" w:eastAsia="Times New Roman" w:hAnsi="Menlo" w:cs="Menlo"/>
+                          <w:color w:val="CCCCCC"/>
+                          <w:kern w:val="0"/>
+                          <w:sz w:val="12"/>
+                          <w:szCs w:val="12"/>
+                          <w14:ligatures w14:val="none"/>
+                        </w:rPr>
+                        <w:t>,</w:t>
+                      </w:r>
+                    </w:p>
+                    <w:p>
+                      <w:pPr>
+                        <w:shd w:val="clear" w:color="auto" w:fill="1F1F1F"/>
+                        <w:spacing w:after="0" w:line="270" w:lineRule="atLeast"/>
+                        <w:rPr>
+                          <w:rFonts w:ascii="Menlo" w:eastAsia="Times New Roman" w:hAnsi="Menlo" w:cs="Menlo"/>
+                          <w:color w:val="CCCCCC"/>
+                          <w:kern w:val="0"/>
+                          <w:sz w:val="12"/>
+                          <w:szCs w:val="12"/>
+                          <w14:ligatures w14:val="none"/>
+                        </w:rPr>
+                      </w:pPr>
+                      <w:r>
+                        <w:rPr>
+                          <w:rFonts w:ascii="Menlo" w:eastAsia="Times New Roman" w:hAnsi="Menlo" w:cs="Menlo"/>
+                          <w:color w:val="CCCCCC"/>
+                          <w:kern w:val="0"/>
+                          <w:sz w:val="12"/>
+                          <w:szCs w:val="12"/>
+                          <w14:ligatures w14:val="none"/>
+                        </w:rPr>
+                        <w:t xml:space="preserve">    </w:t>
+                      </w:r>
+                      <w:r>
+                        <w:rPr>
+                          <w:rFonts w:ascii="Menlo" w:eastAsia="Times New Roman" w:hAnsi="Menlo" w:cs="Menlo"/>
+                          <w:color w:val="CE9178"/>
+                          <w:kern w:val="0"/>
+                          <w:sz w:val="12"/>
+                          <w:szCs w:val="12"/>
+                          <w14:ligatures w14:val="none"/>
+                        </w:rPr>
+                        <w:t>"rmean_INPUT_VALUE"</w:t>
+                      </w:r>
+                      <w:r>
+                        <w:rPr>
+                          <w:rFonts w:ascii="Menlo" w:eastAsia="Times New Roman" w:hAnsi="Menlo" w:cs="Menlo"/>
+                          <w:color w:val="CCCCCC"/>
+                          <w:kern w:val="0"/>
+                          <w:sz w:val="12"/>
+                          <w:szCs w:val="12"/>
+                          <w14:ligatures w14:val="none"/>
+                        </w:rPr>
+                        <w:t xml:space="preserve">: </w:t>
+                      </w:r>
+                      <w:r>
+                        <w:rPr>
+                          <w:rFonts w:ascii="Menlo" w:eastAsia="Times New Roman" w:hAnsi="Menlo" w:cs="Menlo"/>
+                          <w:color w:val="CE9178"/>
+                          <w:kern w:val="0"/>
+                          <w:sz w:val="12"/>
+                          <w:szCs w:val="12"/>
+                          <w14:ligatures w14:val="none"/>
+                        </w:rPr>
+                        <w:t>"0.20"</w:t>
+                      </w:r>
+                      <w:r>
+                        <w:rPr>
+                          <w:rFonts w:ascii="Menlo" w:eastAsia="Times New Roman" w:hAnsi="Menlo" w:cs="Menlo"/>
+                          <w:color w:val="CCCCCC"/>
+                          <w:kern w:val="0"/>
+                          <w:sz w:val="12"/>
+                          <w:szCs w:val="12"/>
+                          <w14:ligatures w14:val="none"/>
+                        </w:rPr>
+                        <w:t>,</w:t>
+                      </w:r>
+                    </w:p>
+                    <w:p>
+                      <w:pPr>
+                        <w:shd w:val="clear" w:color="auto" w:fill="1F1F1F"/>
+                        <w:spacing w:after="0" w:line="270" w:lineRule="atLeast"/>
+                        <w:rPr>
+                          <w:rFonts w:ascii="Menlo" w:eastAsia="Times New Roman" w:hAnsi="Menlo" w:cs="Menlo"/>
+                          <w:color w:val="CCCCCC"/>
+                          <w:kern w:val="0"/>
+                          <w:sz w:val="12"/>
+                          <w:szCs w:val="12"/>
+                          <w14:ligatures w14:val="none"/>
+                        </w:rPr>
+                      </w:pPr>
+                      <w:r>
+                        <w:rPr>
+                          <w:rFonts w:ascii="Menlo" w:eastAsia="Times New Roman" w:hAnsi="Menlo" w:cs="Menlo"/>
+                          <w:color w:val="CCCCCC"/>
+                          <w:kern w:val="0"/>
+                          <w:sz w:val="12"/>
+                          <w:szCs w:val="12"/>
+                          <w14:ligatures w14:val="none"/>
+                        </w:rPr>
+                        <w:t xml:space="preserve">    </w:t>
+                      </w:r>
+                      <w:r>
+                        <w:rPr>
+                          <w:rFonts w:ascii="Menlo" w:eastAsia="Times New Roman" w:hAnsi="Menlo" w:cs="Menlo"/>
+                          <w:color w:val="CE9178"/>
+                          <w:kern w:val="0"/>
+                          <w:sz w:val="12"/>
+                          <w:szCs w:val="12"/>
+                          <w14:ligatures w14:val="none"/>
+                        </w:rPr>
+                        <w:t>"smean_INPUT_VALUE"</w:t>
+                      </w:r>
+                      <w:r>
+                        <w:rPr>
+                          <w:rFonts w:ascii="Menlo" w:eastAsia="Times New Roman" w:hAnsi="Menlo" w:cs="Menlo"/>
+                          <w:color w:val="CCCCCC"/>
+                          <w:kern w:val="0"/>
+                          <w:sz w:val="12"/>
+                          <w:szCs w:val="12"/>
+                          <w14:ligatures w14:val="none"/>
+                        </w:rPr>
+                        <w:t xml:space="preserve">: </w:t>
+                      </w:r>
+                      <w:r>
+                        <w:rPr>
+                          <w:rFonts w:ascii="Menlo" w:eastAsia="Times New Roman" w:hAnsi="Menlo" w:cs="Menlo"/>
+                          <w:color w:val="CE9178"/>
+                          <w:kern w:val="0"/>
+                          <w:sz w:val="12"/>
+                          <w:szCs w:val="12"/>
+                          <w14:ligatures w14:val="none"/>
+                        </w:rPr>
+                        <w:t>"2.25"</w:t>
+                      </w:r>
+                      <w:r>
+                        <w:rPr>
+                          <w:rFonts w:ascii="Menlo" w:eastAsia="Times New Roman" w:hAnsi="Menlo" w:cs="Menlo"/>
+                          <w:color w:val="CCCCCC"/>
+                          <w:kern w:val="0"/>
+                          <w:sz w:val="12"/>
+                          <w:szCs w:val="12"/>
+                          <w14:ligatures w14:val="none"/>
+                        </w:rPr>
+                        <w:t>,</w:t>
+                      </w:r>
+                    </w:p>
+                    <w:p>
+                      <w:pPr>
+                        <w:shd w:val="clear" w:color="auto" w:fill="1F1F1F"/>
+                        <w:spacing w:after="0" w:line="270" w:lineRule="atLeast"/>
+                        <w:rPr>
+                          <w:rFonts w:ascii="Menlo" w:eastAsia="Times New Roman" w:hAnsi="Menlo" w:cs="Menlo"/>
+                          <w:color w:val="CCCCCC"/>
+                          <w:kern w:val="0"/>
+                          <w:sz w:val="12"/>
+                          <w:szCs w:val="12"/>
+                          <w14:ligatures w14:val="none"/>
+                        </w:rPr>
+                      </w:pPr>
+                      <w:r>
+                        <w:rPr>
+                          <w:rFonts w:ascii="Menlo" w:eastAsia="Times New Roman" w:hAnsi="Menlo" w:cs="Menlo"/>
+                          <w:color w:val="CCCCCC"/>
+                          <w:kern w:val="0"/>
+                          <w:sz w:val="12"/>
+                          <w:szCs w:val="12"/>
+                          <w14:ligatures w14:val="none"/>
+                        </w:rPr>
+                        <w:t xml:space="preserve">    </w:t>
+                      </w:r>
+                      <w:r>
+                        <w:rPr>
+                          <w:rFonts w:ascii="Menlo" w:eastAsia="Times New Roman" w:hAnsi="Menlo" w:cs="Menlo"/>
+                          <w:color w:val="CE9178"/>
+                          <w:kern w:val="0"/>
+                          <w:sz w:val="12"/>
+                          <w:szCs w:val="12"/>
+                          <w14:ligatures w14:val="none"/>
+                        </w:rPr>
+                        <w:t>"imean_INPUT_VALUE"</w:t>
+                      </w:r>
+                      <w:r>
+                        <w:rPr>
+                          <w:rFonts w:ascii="Menlo" w:eastAsia="Times New Roman" w:hAnsi="Menlo" w:cs="Menlo"/>
+                          <w:color w:val="CCCCCC"/>
+                          <w:kern w:val="0"/>
+                          <w:sz w:val="12"/>
+                          <w:szCs w:val="12"/>
+                          <w14:ligatures w14:val="none"/>
+                        </w:rPr>
+                        <w:t xml:space="preserve">: </w:t>
+                      </w:r>
+                      <w:r>
+                        <w:rPr>
+                          <w:rFonts w:ascii="Menlo" w:eastAsia="Times New Roman" w:hAnsi="Menlo" w:cs="Menlo"/>
+                          <w:color w:val="CE9178"/>
+                          <w:kern w:val="0"/>
+                          <w:sz w:val="12"/>
+                          <w:szCs w:val="12"/>
+                          <w14:ligatures w14:val="none"/>
+                        </w:rPr>
+                        <w:t>"3.20"</w:t>
+                      </w:r>
+                      <w:r>
+                        <w:rPr>
+                          <w:rFonts w:ascii="Menlo" w:eastAsia="Times New Roman" w:hAnsi="Menlo" w:cs="Menlo"/>
+                          <w:color w:val="CCCCCC"/>
+                          <w:kern w:val="0"/>
+                          <w:sz w:val="12"/>
+                          <w:szCs w:val="12"/>
+                          <w14:ligatures w14:val="none"/>
+                        </w:rPr>
+                        <w:t>,</w:t>
+                      </w:r>
+                    </w:p>
+                    <w:p>
+                      <w:pPr>
+                        <w:shd w:val="clear" w:color="auto" w:fill="1F1F1F"/>
+                        <w:spacing w:after="0" w:line="270" w:lineRule="atLeast"/>
+                        <w:rPr>
+                          <w:rFonts w:ascii="Menlo" w:eastAsia="Times New Roman" w:hAnsi="Menlo" w:cs="Menlo"/>
+                          <w:color w:val="CCCCCC"/>
+                          <w:kern w:val="0"/>
+                          <w:sz w:val="12"/>
+                          <w:szCs w:val="12"/>
+                          <w14:ligatures w14:val="none"/>
+                        </w:rPr>
+                      </w:pPr>
+                      <w:r>
+                        <w:rPr>
+                          <w:rFonts w:ascii="Menlo" w:eastAsia="Times New Roman" w:hAnsi="Menlo" w:cs="Menlo"/>
+                          <w:color w:val="CCCCCC"/>
+                          <w:kern w:val="0"/>
+                          <w:sz w:val="12"/>
+                          <w:szCs w:val="12"/>
+                          <w14:ligatures w14:val="none"/>
+                        </w:rPr>
+                        <w:t xml:space="preserve">    </w:t>
+                      </w:r>
+                      <w:r>
+                        <w:rPr>
+                          <w:rFonts w:ascii="Menlo" w:eastAsia="Times New Roman" w:hAnsi="Menlo" w:cs="Menlo"/>
+                          <w:color w:val="CE9178"/>
+                          <w:kern w:val="0"/>
+                          <w:sz w:val="12"/>
+                          <w:szCs w:val="12"/>
+                          <w14:ligatures w14:val="none"/>
+                        </w:rPr>
+                        <w:t>"sigma1_INPUT_VALUE"</w:t>
+                      </w:r>
+                      <w:r>
+                        <w:rPr>
+                          <w:rFonts w:ascii="Menlo" w:eastAsia="Times New Roman" w:hAnsi="Menlo" w:cs="Menlo"/>
+                          <w:color w:val="CCCCCC"/>
+                          <w:kern w:val="0"/>
+                          <w:sz w:val="12"/>
+                          <w:szCs w:val="12"/>
+                          <w14:ligatures w14:val="none"/>
+                        </w:rPr>
+                        <w:t xml:space="preserve">: </w:t>
+                      </w:r>
+                      <w:r>
+                        <w:rPr>
+                          <w:rFonts w:ascii="Menlo" w:eastAsia="Times New Roman" w:hAnsi="Menlo" w:cs="Menlo"/>
+                          <w:color w:val="CE9178"/>
+                          <w:kern w:val="0"/>
+                          <w:sz w:val="12"/>
+                          <w:szCs w:val="12"/>
+                          <w14:ligatures w14:val="none"/>
+                        </w:rPr>
+                        <w:t>"0.05"</w:t>
+                      </w:r>
+                      <w:r>
+                        <w:rPr>
+                          <w:rFonts w:ascii="Menlo" w:eastAsia="Times New Roman" w:hAnsi="Menlo" w:cs="Menlo"/>
+                          <w:color w:val="CCCCCC"/>
+                          <w:kern w:val="0"/>
+                          <w:sz w:val="12"/>
+                          <w:szCs w:val="12"/>
+                          <w14:ligatures w14:val="none"/>
+                        </w:rPr>
+                        <w:t>,</w:t>
+                      </w:r>
+                    </w:p>
+                    <w:p>
+                      <w:pPr>
+                        <w:shd w:val="clear" w:color="auto" w:fill="1F1F1F"/>
+                        <w:spacing w:after="0" w:line="270" w:lineRule="atLeast"/>
+                        <w:rPr>
+                          <w:rFonts w:ascii="Menlo" w:eastAsia="Times New Roman" w:hAnsi="Menlo" w:cs="Menlo"/>
+                          <w:color w:val="CCCCCC"/>
+                          <w:kern w:val="0"/>
+                          <w:sz w:val="12"/>
+                          <w:szCs w:val="12"/>
+                          <w14:ligatures w14:val="none"/>
+                        </w:rPr>
+                      </w:pPr>
+                      <w:r>
+                        <w:rPr>
+                          <w:rFonts w:ascii="Menlo" w:eastAsia="Times New Roman" w:hAnsi="Menlo" w:cs="Menlo"/>
+                          <w:color w:val="CCCCCC"/>
+                          <w:kern w:val="0"/>
+                          <w:sz w:val="12"/>
+                          <w:szCs w:val="12"/>
+                          <w14:ligatures w14:val="none"/>
+                        </w:rPr>
+                        <w:t xml:space="preserve">    </w:t>
+                      </w:r>
+                      <w:r>
+                        <w:rPr>
+                          <w:rFonts w:ascii="Menlo" w:eastAsia="Times New Roman" w:hAnsi="Menlo" w:cs="Menlo"/>
+                          <w:color w:val="CE9178"/>
+                          <w:kern w:val="0"/>
+                          <w:sz w:val="12"/>
+                          <w:szCs w:val="12"/>
+                          <w14:ligatures w14:val="none"/>
+                        </w:rPr>
+                        <w:t>"sigma2_INPUT_VALUE"</w:t>
+                      </w:r>
+                      <w:r>
+                        <w:rPr>
+                          <w:rFonts w:ascii="Menlo" w:eastAsia="Times New Roman" w:hAnsi="Menlo" w:cs="Menlo"/>
+                          <w:color w:val="CCCCCC"/>
+                          <w:kern w:val="0"/>
+                          <w:sz w:val="12"/>
+                          <w:szCs w:val="12"/>
+                          <w14:ligatures w14:val="none"/>
+                        </w:rPr>
+                        <w:t xml:space="preserve">: </w:t>
+                      </w:r>
+                      <w:r>
+                        <w:rPr>
+                          <w:rFonts w:ascii="Menlo" w:eastAsia="Times New Roman" w:hAnsi="Menlo" w:cs="Menlo"/>
+                          <w:color w:val="CE9178"/>
+                          <w:kern w:val="0"/>
+                          <w:sz w:val="12"/>
+                          <w:szCs w:val="12"/>
+                          <w14:ligatures w14:val="none"/>
+                        </w:rPr>
+                        <w:t>"0.30"</w:t>
+                      </w:r>
+                      <w:r>
+                        <w:rPr>
+                          <w:rFonts w:ascii="Menlo" w:eastAsia="Times New Roman" w:hAnsi="Menlo" w:cs="Menlo"/>
+                          <w:color w:val="CCCCCC"/>
+                          <w:kern w:val="0"/>
+                          <w:sz w:val="12"/>
+                          <w:szCs w:val="12"/>
+                          <w14:ligatures w14:val="none"/>
+                        </w:rPr>
+                        <w:t>,</w:t>
+                      </w:r>
+                    </w:p>
+                    <w:p>
+                      <w:pPr>
+                        <w:shd w:val="clear" w:color="auto" w:fill="1F1F1F"/>
+                        <w:spacing w:after="0" w:line="270" w:lineRule="atLeast"/>
+                        <w:rPr>
+                          <w:rFonts w:ascii="Menlo" w:eastAsia="Times New Roman" w:hAnsi="Menlo" w:cs="Menlo"/>
+                          <w:color w:val="CCCCCC"/>
+                          <w:kern w:val="0"/>
+                          <w:sz w:val="12"/>
+                          <w:szCs w:val="12"/>
+                          <w14:ligatures w14:val="none"/>
+                        </w:rPr>
+                      </w:pPr>
+                      <w:r>
+                        <w:rPr>
+                          <w:rFonts w:ascii="Menlo" w:eastAsia="Times New Roman" w:hAnsi="Menlo" w:cs="Menlo"/>
+                          <w:color w:val="CCCCCC"/>
+                          <w:kern w:val="0"/>
+                          <w:sz w:val="12"/>
+                          <w:szCs w:val="12"/>
+                          <w14:ligatures w14:val="none"/>
+                        </w:rPr>
+                        <w:t xml:space="preserve">    </w:t>
+                      </w:r>
+                      <w:r>
+                        <w:rPr>
+                          <w:rFonts w:ascii="Menlo" w:eastAsia="Times New Roman" w:hAnsi="Menlo" w:cs="Menlo"/>
+                          <w:color w:val="CE9178"/>
+                          <w:kern w:val="0"/>
+                          <w:sz w:val="12"/>
+                          <w:szCs w:val="12"/>
+                          <w14:ligatures w14:val="none"/>
+                        </w:rPr>
+                        <w:t>"sigma3_INPUT_VALUE"</w:t>
+                      </w:r>
+                      <w:r>
+                        <w:rPr>
+                          <w:rFonts w:ascii="Menlo" w:eastAsia="Times New Roman" w:hAnsi="Menlo" w:cs="Menlo"/>
+                          <w:color w:val="CCCCCC"/>
+                          <w:kern w:val="0"/>
+                          <w:sz w:val="12"/>
+                          <w:szCs w:val="12"/>
+                          <w14:ligatures w14:val="none"/>
+                        </w:rPr>
+                        <w:t xml:space="preserve">: </w:t>
+                      </w:r>
+                      <w:r>
+                        <w:rPr>
+                          <w:rFonts w:ascii="Menlo" w:eastAsia="Times New Roman" w:hAnsi="Menlo" w:cs="Menlo"/>
+                          <w:color w:val="CE9178"/>
+                          <w:kern w:val="0"/>
+                          <w:sz w:val="12"/>
+                          <w:szCs w:val="12"/>
+                          <w14:ligatures w14:val="none"/>
+                        </w:rPr>
+                        <w:t>"0.15"</w:t>
+                      </w:r>
+                      <w:r>
+                        <w:rPr>
+                          <w:rFonts w:ascii="Menlo" w:eastAsia="Times New Roman" w:hAnsi="Menlo" w:cs="Menlo"/>
+                          <w:color w:val="CCCCCC"/>
+                          <w:kern w:val="0"/>
+                          <w:sz w:val="12"/>
+                          <w:szCs w:val="12"/>
+                          <w14:ligatures w14:val="none"/>
+                        </w:rPr>
+                        <w:t>,</w:t>
+                      </w:r>
+                    </w:p>
+                    <w:p>
+                      <w:pPr>
+                        <w:shd w:val="clear" w:color="auto" w:fill="1F1F1F"/>
+                        <w:spacing w:after="0" w:line="270" w:lineRule="atLeast"/>
+                        <w:rPr>
+                          <w:rFonts w:ascii="Menlo" w:eastAsia="Times New Roman" w:hAnsi="Menlo" w:cs="Menlo"/>
+                          <w:color w:val="CCCCCC"/>
+                          <w:kern w:val="0"/>
+                          <w:sz w:val="12"/>
+                          <w:szCs w:val="12"/>
+                          <w14:ligatures w14:val="none"/>
+                        </w:rPr>
+                      </w:pPr>
+                      <w:r>
+                        <w:rPr>
+                          <w:rFonts w:ascii="Menlo" w:eastAsia="Times New Roman" w:hAnsi="Menlo" w:cs="Menlo"/>
+                          <w:color w:val="CCCCCC"/>
+                          <w:kern w:val="0"/>
+                          <w:sz w:val="12"/>
+                          <w:szCs w:val="12"/>
+                          <w14:ligatures w14:val="none"/>
+                        </w:rPr>
+                        <w:t xml:space="preserve">    </w:t>
+                      </w:r>
+                      <w:r>
+                        <w:rPr>
+                          <w:rFonts w:ascii="Menlo" w:eastAsia="Times New Roman" w:hAnsi="Menlo" w:cs="Menlo"/>
+                          <w:color w:val="CE9178"/>
+                          <w:kern w:val="0"/>
+                          <w:sz w:val="12"/>
+                          <w:szCs w:val="12"/>
+                          <w14:ligatures w14:val="none"/>
+                        </w:rPr>
+                        <w:t>"dI_MAG_SLOPE"</w:t>
+                      </w:r>
+                      <w:r>
+                        <w:rPr>
+                          <w:rFonts w:ascii="Menlo" w:eastAsia="Times New Roman" w:hAnsi="Menlo" w:cs="Menlo"/>
+                          <w:color w:val="CCCCCC"/>
+                          <w:kern w:val="0"/>
+                          <w:sz w:val="12"/>
+                          <w:szCs w:val="12"/>
+                          <w14:ligatures w14:val="none"/>
+                        </w:rPr>
+                        <w:t xml:space="preserve">: </w:t>
+                      </w:r>
+                      <w:r>
+                        <w:rPr>
+                          <w:rFonts w:ascii="Menlo" w:eastAsia="Times New Roman" w:hAnsi="Menlo" w:cs="Menlo"/>
+                          <w:color w:val="CE9178"/>
+                          <w:kern w:val="0"/>
+                          <w:sz w:val="12"/>
+                          <w:szCs w:val="12"/>
+                          <w14:ligatures w14:val="none"/>
+                        </w:rPr>
+                        <w:t>"0.06"</w:t>
+                      </w:r>
+                      <w:r>
+                        <w:rPr>
+                          <w:rFonts w:ascii="Menlo" w:eastAsia="Times New Roman" w:hAnsi="Menlo" w:cs="Menlo"/>
+                          <w:color w:val="CCCCCC"/>
+                          <w:kern w:val="0"/>
+                          <w:sz w:val="12"/>
+                          <w:szCs w:val="12"/>
+                          <w14:ligatures w14:val="none"/>
+                        </w:rPr>
+                        <w:t>,</w:t>
+                      </w:r>
+                    </w:p>
+                    <w:p>
+                      <w:pPr>
+                        <w:shd w:val="clear" w:color="auto" w:fill="1F1F1F"/>
+                        <w:spacing w:after="0" w:line="270" w:lineRule="atLeast"/>
+                        <w:rPr>
+                          <w:rFonts w:ascii="Menlo" w:eastAsia="Times New Roman" w:hAnsi="Menlo" w:cs="Menlo"/>
+                          <w:color w:val="CCCCCC"/>
+                          <w:kern w:val="0"/>
+                          <w:sz w:val="12"/>
+                          <w:szCs w:val="12"/>
+                          <w14:ligatures w14:val="none"/>
+                        </w:rPr>
+                      </w:pPr>
+                      <w:r>
+                        <w:rPr>
+                          <w:rFonts w:ascii="Menlo" w:eastAsia="Times New Roman" w:hAnsi="Menlo" w:cs="Menlo"/>
+                          <w:color w:val="CCCCCC"/>
+                          <w:kern w:val="0"/>
+                          <w:sz w:val="12"/>
+                          <w:szCs w:val="12"/>
+                          <w14:ligatures w14:val="none"/>
+                        </w:rPr>
+                        <w:t xml:space="preserve">    </w:t>
+                      </w:r>
+                      <w:r>
+                        <w:rPr>
+                          <w:rFonts w:ascii="Menlo" w:eastAsia="Times New Roman" w:hAnsi="Menlo" w:cs="Menlo"/>
+                          <w:color w:val="CE9178"/>
+                          <w:kern w:val="0"/>
+                          <w:sz w:val="12"/>
+                          <w:szCs w:val="12"/>
+                          <w14:ligatures w14:val="none"/>
+                        </w:rPr>
+                        <w:t>"dI_MAG_CONSTANT"</w:t>
+                      </w:r>
+                      <w:r>
+                        <w:rPr>
+                          <w:rFonts w:ascii="Menlo" w:eastAsia="Times New Roman" w:hAnsi="Menlo" w:cs="Menlo"/>
+                          <w:color w:val="CCCCCC"/>
+                          <w:kern w:val="0"/>
+                          <w:sz w:val="12"/>
+                          <w:szCs w:val="12"/>
+                          <w14:ligatures w14:val="none"/>
+                        </w:rPr>
+                        <w:t xml:space="preserve">: </w:t>
+                      </w:r>
+                      <w:r>
+                        <w:rPr>
+                          <w:rFonts w:ascii="Menlo" w:eastAsia="Times New Roman" w:hAnsi="Menlo" w:cs="Menlo"/>
+                          <w:color w:val="CE9178"/>
+                          <w:kern w:val="0"/>
+                          <w:sz w:val="12"/>
+                          <w:szCs w:val="12"/>
+                          <w14:ligatures w14:val="none"/>
+                        </w:rPr>
+                        <w:t>"-0.60"</w:t>
+                      </w:r>
+                      <w:r>
+                        <w:rPr>
+                          <w:rFonts w:ascii="Menlo" w:eastAsia="Times New Roman" w:hAnsi="Menlo" w:cs="Menlo"/>
+                          <w:color w:val="CCCCCC"/>
+                          <w:kern w:val="0"/>
+                          <w:sz w:val="12"/>
+                          <w:szCs w:val="12"/>
+                          <w14:ligatures w14:val="none"/>
+                        </w:rPr>
+                        <w:t>,</w:t>
+                      </w:r>
+                    </w:p>
+                    <w:p>
+                      <w:pPr>
+                        <w:shd w:val="clear" w:color="auto" w:fill="1F1F1F"/>
+                        <w:spacing w:after="0" w:line="270" w:lineRule="atLeast"/>
+                        <w:rPr>
+                          <w:rFonts w:ascii="Menlo" w:eastAsia="Times New Roman" w:hAnsi="Menlo" w:cs="Menlo"/>
+                          <w:color w:val="CCCCCC"/>
+                          <w:kern w:val="0"/>
+                          <w:sz w:val="12"/>
+                          <w:szCs w:val="12"/>
+                          <w14:ligatures w14:val="none"/>
+                        </w:rPr>
+                      </w:pPr>
+                      <w:r>
+                        <w:rPr>
+                          <w:rFonts w:ascii="Menlo" w:eastAsia="Times New Roman" w:hAnsi="Menlo" w:cs="Menlo"/>
+                          <w:color w:val="CCCCCC"/>
+                          <w:kern w:val="0"/>
+                          <w:sz w:val="12"/>
+                          <w:szCs w:val="12"/>
+                          <w14:ligatures w14:val="none"/>
+                        </w:rPr>
+                        <w:t xml:space="preserve">    </w:t>
+                      </w:r>
+                      <w:r>
+                        <w:rPr>
+                          <w:rFonts w:ascii="Menlo" w:eastAsia="Times New Roman" w:hAnsi="Menlo" w:cs="Menlo"/>
+                          <w:color w:val="CE9178"/>
+                          <w:kern w:val="0"/>
+                          <w:sz w:val="12"/>
+                          <w:szCs w:val="12"/>
+                          <w14:ligatures w14:val="none"/>
+                        </w:rPr>
+                        <w:t>"dI_ERR_CONSTANT"</w:t>
+                      </w:r>
+                      <w:r>
+                        <w:rPr>
+                          <w:rFonts w:ascii="Menlo" w:eastAsia="Times New Roman" w:hAnsi="Menlo" w:cs="Menlo"/>
+                          <w:color w:val="CCCCCC"/>
+                          <w:kern w:val="0"/>
+                          <w:sz w:val="12"/>
+                          <w:szCs w:val="12"/>
+                          <w14:ligatures w14:val="none"/>
+                        </w:rPr>
+                        <w:t xml:space="preserve">: </w:t>
+                      </w:r>
+                      <w:r>
+                        <w:rPr>
+                          <w:rFonts w:ascii="Menlo" w:eastAsia="Times New Roman" w:hAnsi="Menlo" w:cs="Menlo"/>
+                          <w:color w:val="CE9178"/>
+                          <w:kern w:val="0"/>
+                          <w:sz w:val="12"/>
+                          <w:szCs w:val="12"/>
+                          <w14:ligatures w14:val="none"/>
+                        </w:rPr>
+                        <w:t>"0.05"</w:t>
+                      </w:r>
+                    </w:p>
+                    <w:p>
+                      <w:pPr>
+                        <w:shd w:val="clear" w:color="auto" w:fill="1F1F1F"/>
+                        <w:spacing w:after="0" w:line="270" w:lineRule="atLeast"/>
+                        <w:rPr>
+                          <w:rFonts w:ascii="Menlo" w:eastAsia="Times New Roman" w:hAnsi="Menlo" w:cs="Menlo"/>
+                          <w:color w:val="CCCCCC"/>
+                          <w:kern w:val="0"/>
+                          <w:sz w:val="12"/>
+                          <w:szCs w:val="12"/>
+                          <w14:ligatures w14:val="none"/>
+                        </w:rPr>
+                      </w:pPr>
+                      <w:r>
+                        <w:rPr>
+                          <w:rFonts w:ascii="Menlo" w:eastAsia="Times New Roman" w:hAnsi="Menlo" w:cs="Menlo"/>
+                          <w:color w:val="CCCCCC"/>
+                          <w:kern w:val="0"/>
+                          <w:sz w:val="12"/>
+                          <w:szCs w:val="12"/>
+                          <w14:ligatures w14:val="none"/>
+                        </w:rPr>
+                        <w:t>}</w:t>
+                      </w:r>
+                    </w:p>
+                    <w:p>
+                      <w:pPr>
+                        <w:rPr>
+                          <w:sz w:val="12"/>
+                          <w:szCs w:val="12"/>
+                        </w:rPr>
+                      </w:pPr>
+                    </w:p>
+                  </w:txbxContent>
+                </v:textbox>
+              </v:shape>
+            </w:pict>
+          </mc:Fallback>
+        </mc:AlternateContent>
+      </w:r>
+      <w:r>
+        <w:rPr>
+          <w:lang w:val="en-US"/>
+        </w:rPr>
+        <w:t>We generate</w:t>
+      </w:r>
+      <w:r>
+        <w:rPr>
+          <w:lang w:val="en-US"/>
+        </w:rPr>
+        <w:t xml:space="preserve"> one</w:t>
+      </w:r>
+      <w:r>
+        <w:rPr>
+          <w:lang w:val="en-US"/>
+        </w:rPr>
+        <w:t xml:space="preserve"> mock </w:t>
+      </w:r>
+      <w:r>
+        <w:rPr>
+          <w:lang w:val="en-US"/>
+        </w:rPr>
+        <w:t>sample</w:t>
+      </w:r>
+      <w:r>
+        <w:rPr>
+          <w:lang w:val="en-US"/>
+        </w:rPr>
+        <w:t xml:space="preserve"> using the algorithm introduced by Magoulas et al. (2012). </w:t>
+      </w:r>
+      <w:r>
+        <w:rPr>
+          <w:lang w:val="en-US"/>
+        </w:rPr>
+        <w:t>This sample</w:t>
+      </w:r>
+      <w:r>
+        <w:rPr>
+          <w:lang w:val="en-US"/>
+        </w:rPr>
+        <w:t xml:space="preserve"> have the same redshift limit as our real data, but with a fainter magnitude limit of 14.0. The galaxies are distributed uniformly inside our survey volume and the redshifts are calculated from those </w:t>
+      </w:r>
+      <w:r>
+        <w:rPr>
+          <w:lang w:val="en-US"/>
+        </w:rPr>
+        <w:t xml:space="preserve">uniform </w:t>
+      </w:r>
+      <w:r>
+        <w:rPr>
+          <w:lang w:val="en-US"/>
+        </w:rPr>
+        <w:t xml:space="preserve">distances without making distinction of heliocentric, CMB-frame, or average group redshifts. The input parameters to generate </w:t>
+      </w:r>
+      <w:r>
+        <w:rPr>
+          <w:lang w:val="en-US"/>
+        </w:rPr>
+        <w:t>this mock sample</w:t>
+      </w:r>
+      <w:r>
+        <w:rPr>
+          <w:lang w:val="en-US"/>
+        </w:rPr>
+        <w:t xml:space="preserve"> are given in the following configuration (JSON):</w:t>
+      </w:r>
+    </w:p>
+    <w:p>
+      <w:pPr>
+        <w:spacing w:line="240" w:lineRule="auto"/>
+        <w:jc w:val="both"/>
+        <w:rPr>
+          <w:lang w:val="en-US"/>
+        </w:rPr>
+      </w:pPr>
+    </w:p>
+    <w:p>
+      <w:pPr>
+        <w:spacing w:line="240" w:lineRule="auto"/>
+        <w:jc w:val="both"/>
+        <w:rPr>
+          <w:lang w:val="en-US"/>
+        </w:rPr>
+      </w:pPr>
+    </w:p>
+    <w:p>
+      <w:pPr>
+        <w:spacing w:line="240" w:lineRule="auto"/>
+        <w:jc w:val="both"/>
+        <w:rPr>
+          <w:lang w:val="en-US"/>
+        </w:rPr>
+      </w:pPr>
+    </w:p>
+    <w:p>
+      <w:pPr>
+        <w:spacing w:line="240" w:lineRule="auto"/>
+        <w:jc w:val="both"/>
+        <w:rPr>
+          <w:lang w:val="en-US"/>
+        </w:rPr>
+      </w:pPr>
+    </w:p>
+    <w:p>
+      <w:pPr>
+        <w:spacing w:line="240" w:lineRule="auto"/>
+        <w:jc w:val="both"/>
+        <w:rPr>
+          <w:lang w:val="en-US"/>
+        </w:rPr>
+      </w:pPr>
+    </w:p>
+    <w:p>
+      <w:pPr>
+        <w:spacing w:line="240" w:lineRule="auto"/>
+        <w:jc w:val="both"/>
+        <w:rPr>
+          <w:lang w:val="en-US"/>
+        </w:rPr>
+      </w:pPr>
+    </w:p>
+    <w:p>
+      <w:pPr>
+        <w:spacing w:line="240" w:lineRule="auto"/>
+        <w:jc w:val="both"/>
+        <w:rPr>
+          <w:lang w:val="en-US"/>
+        </w:rPr>
+      </w:pPr>
+    </w:p>
+    <w:p>
+      <w:pPr>
+        <w:spacing w:line="240" w:lineRule="auto"/>
+        <w:jc w:val="both"/>
+        <w:rPr>
+          <w:lang w:val="en-US"/>
+        </w:rPr>
+      </w:pPr>
+    </w:p>
+    <w:p>
+      <w:pPr>
+        <w:spacing w:line="240" w:lineRule="auto"/>
+        <w:jc w:val="both"/>
+        <w:rPr>
+          <w:lang w:val="en-US"/>
+        </w:rPr>
+      </w:pPr>
+    </w:p>
+    <w:p>
+      <w:pPr>
+        <w:spacing w:line="240" w:lineRule="auto"/>
+        <w:jc w:val="both"/>
+        <w:rPr>
+          <w:lang w:val="en-US"/>
+        </w:rPr>
+      </w:pPr>
+    </w:p>
+    <w:p>
+      <w:pPr>
+        <w:spacing w:line="240" w:lineRule="auto"/>
+        <w:jc w:val="both"/>
+        <w:rPr>
+          <w:lang w:val="en-US"/>
+        </w:rPr>
+      </w:pPr>
+    </w:p>
+    <w:p>
+      <w:pPr>
+        <w:spacing w:line="240" w:lineRule="auto"/>
+        <w:jc w:val="both"/>
+        <w:rPr>
+          <w:lang w:val="en-US"/>
+        </w:rPr>
+      </w:pPr>
+    </w:p>
+    <w:p>
+      <w:pPr>
+        <w:spacing w:line="240" w:lineRule="auto"/>
+        <w:jc w:val="both"/>
+        <w:rPr>
+          <w:lang w:val="en-US"/>
+        </w:rPr>
+      </w:pPr>
+    </w:p>
+    <w:p>
+      <w:pPr>
+        <w:spacing w:line="240" w:lineRule="auto"/>
+        <w:jc w:val="both"/>
+        <w:rPr>
+          <w:lang w:val="en-US"/>
+        </w:rPr>
+      </w:pPr>
+      <w:r>
+        <w:rPr>
+          <w:lang w:val="en-US"/>
+        </w:rPr>
+        <w:t>The mock sample contains</w:t>
+      </w:r>
+      <w:r>
+        <w:rPr>
+          <w:lang w:val="en-US"/>
+        </w:rPr>
+        <w:t xml:space="preserve"> 10000 galaxies. Using the limiting magnitude of 14.0, we fitted the FP and derived the </w:t>
+      </w:r>
+      <w:proofErr w:type="spellStart"/>
+      <w:r>
+        <w:rPr>
+          <w:lang w:val="en-US"/>
+        </w:rPr>
+        <w:t>logdists</w:t>
+      </w:r>
+      <w:proofErr w:type="spellEnd"/>
+      <w:r>
+        <w:rPr>
+          <w:lang w:val="en-US"/>
+        </w:rPr>
+        <w:t>. We iteratively do this process using brighter magnitude limits: 13.5, 13.0, 12.5, and 12.0. To replicate what we did with the SDSS comparison,</w:t>
+      </w:r>
+      <w:r>
+        <w:rPr>
+          <w:lang w:val="en-US"/>
+        </w:rPr>
+        <w:t xml:space="preserve"> for a mock galaxy,</w:t>
+      </w:r>
+      <w:r>
+        <w:rPr>
+          <w:lang w:val="en-US"/>
+        </w:rPr>
+        <w:t xml:space="preserve"> we calculate the difference bet</w:t>
+      </w:r>
+      <w:r>
+        <w:rPr>
+          <w:lang w:val="en-US"/>
+        </w:rPr>
+        <w:t xml:space="preserve">ween the </w:t>
+      </w:r>
+      <w:proofErr w:type="spellStart"/>
+      <w:r>
+        <w:rPr>
+          <w:lang w:val="en-US"/>
+        </w:rPr>
+        <w:t>logdist</w:t>
+      </w:r>
+      <w:proofErr w:type="spellEnd"/>
+      <w:r>
+        <w:rPr>
+          <w:lang w:val="en-US"/>
+        </w:rPr>
+        <w:t xml:space="preserve"> derived using the brighter magnitude limit and the </w:t>
+      </w:r>
+      <w:proofErr w:type="spellStart"/>
+      <w:r>
+        <w:rPr>
+          <w:lang w:val="en-US"/>
+        </w:rPr>
+        <w:t>logdist</w:t>
+      </w:r>
+      <w:proofErr w:type="spellEnd"/>
+      <w:r>
+        <w:rPr>
+          <w:lang w:val="en-US"/>
+        </w:rPr>
+        <w:t xml:space="preserve"> derived using the faintest magnitude limit,</w:t>
+      </w:r>
+    </w:p>
+    <w:p>
+      <w:pPr>
+        <w:spacing w:line="240" w:lineRule="auto"/>
+        <w:jc w:val="both"/>
+        <w:rPr>
+          <w:rFonts w:eastAsiaTheme="minorEastAsia"/>
+          <w:lang w:val="en-US"/>
+        </w:rPr>
+      </w:pPr>
+      <m:oMathPara>
+        <m:oMath>
+          <m:r>
+            <m:rPr>
+              <m:sty m:val="p"/>
+            </m:rPr>
+            <w:rPr>
+              <w:rFonts w:ascii="Cambria Math" w:hAnsi="Cambria Math"/>
+              <w:lang w:val="en-US"/>
+            </w:rPr>
+            <m:t>Δlogdist=</m:t>
+          </m:r>
+          <m:sSub>
+            <m:sSubPr>
+              <m:ctrlPr>
+                <w:rPr>
+                  <w:rFonts w:ascii="Cambria Math" w:hAnsi="Cambria Math"/>
+                  <w:iCs/>
+                  <w:lang w:val="en-US"/>
+                </w:rPr>
+              </m:ctrlPr>
+            </m:sSubPr>
+            <m:e>
+              <m:r>
+                <m:rPr>
+                  <m:sty m:val="p"/>
+                </m:rPr>
+                <w:rPr>
+                  <w:rFonts w:ascii="Cambria Math" w:hAnsi="Cambria Math"/>
+                  <w:lang w:val="en-US"/>
+                </w:rPr>
+                <m:t>logdist</m:t>
+              </m:r>
+            </m:e>
+            <m:sub>
+              <m:r>
+                <w:rPr>
+                  <w:rFonts w:ascii="Cambria Math" w:hAnsi="Cambria Math"/>
+                  <w:lang w:val="en-US"/>
+                </w:rPr>
+                <m:t>x</m:t>
+              </m:r>
+            </m:sub>
+          </m:sSub>
+          <m:r>
+            <w:rPr>
+              <w:rFonts w:ascii="Cambria Math" w:hAnsi="Cambria Math"/>
+              <w:lang w:val="en-US"/>
+            </w:rPr>
+            <m:t>-</m:t>
+          </m:r>
+          <m:sSub>
+            <m:sSubPr>
+              <m:ctrlPr>
+                <w:rPr>
+                  <w:rFonts w:ascii="Cambria Math" w:hAnsi="Cambria Math"/>
+                  <w:lang w:val="en-US"/>
+                </w:rPr>
+              </m:ctrlPr>
+            </m:sSubPr>
+            <m:e>
+              <m:r>
+                <m:rPr>
+                  <m:sty m:val="p"/>
+                </m:rPr>
+                <w:rPr>
+                  <w:rFonts w:ascii="Cambria Math" w:hAnsi="Cambria Math"/>
+                  <w:lang w:val="en-US"/>
+                </w:rPr>
+                <m:t>logdist</m:t>
+              </m:r>
+              <m:ctrlPr>
+                <w:rPr>
+                  <w:rFonts w:ascii="Cambria Math" w:hAnsi="Cambria Math"/>
+                  <w:i/>
+                  <w:iCs/>
+                  <w:lang w:val="en-US"/>
+                </w:rPr>
+              </m:ctrlPr>
+            </m:e>
+            <m:sub>
+              <m:r>
+                <w:rPr>
+                  <w:rFonts w:ascii="Cambria Math" w:hAnsi="Cambria Math"/>
+                  <w:lang w:val="en-US"/>
+                </w:rPr>
+                <m:t>14.0</m:t>
+              </m:r>
+            </m:sub>
+          </m:sSub>
+          <m:r>
+            <w:rPr>
+              <w:rFonts w:ascii="Cambria Math" w:hAnsi="Cambria Math"/>
+              <w:lang w:val="en-US"/>
+            </w:rPr>
+            <m:t>,</m:t>
+          </m:r>
+        </m:oMath>
+      </m:oMathPara>
+    </w:p>
+    <w:p>
+      <w:pPr>
+        <w:spacing w:line="240" w:lineRule="auto"/>
+        <w:jc w:val="both"/>
+        <w:rPr>
+          <w:rFonts w:eastAsiaTheme="minorEastAsia"/>
+          <w:iCs/>
+          <w:lang w:val="en-US"/>
+        </w:rPr>
+      </w:pPr>
+      <w:r>
+        <w:rPr>
+          <w:rFonts w:eastAsiaTheme="minorEastAsia"/>
+          <w:lang w:val="en-US"/>
+        </w:rPr>
+        <w:t xml:space="preserve">Where </w:t>
+      </w:r>
+      <m:oMath>
+        <m:r>
+          <w:rPr>
+            <w:rFonts w:ascii="Cambria Math" w:eastAsiaTheme="minorEastAsia" w:hAnsi="Cambria Math"/>
+            <w:lang w:val="en-US"/>
+          </w:rPr>
+          <m:t>x∈{13.5, 13.0, 12.5, 12.0}</m:t>
+        </m:r>
+      </m:oMath>
+      <w:r>
+        <w:rPr>
+          <w:rFonts w:eastAsiaTheme="minorEastAsia"/>
+          <w:lang w:val="en-US"/>
+        </w:rPr>
+        <w:t xml:space="preserve">. </w:t>
+      </w:r>
+      <w:r>
+        <w:rPr>
+          <w:rFonts w:eastAsiaTheme="minorEastAsia"/>
+          <w:lang w:val="en-US"/>
+        </w:rPr>
+        <w:t xml:space="preserve">We then bin </w:t>
+      </w:r>
+      <m:oMath>
+        <m:r>
+          <m:rPr>
+            <m:sty m:val="p"/>
+          </m:rPr>
+          <w:rPr>
+            <w:rFonts w:ascii="Cambria Math" w:eastAsiaTheme="minorEastAsia" w:hAnsi="Cambria Math"/>
+            <w:lang w:val="en-US"/>
+          </w:rPr>
+          <m:t>Δlogdist</m:t>
+        </m:r>
+      </m:oMath>
+      <w:r>
+        <w:rPr>
+          <w:rFonts w:eastAsiaTheme="minorEastAsia"/>
+          <w:iCs/>
+          <w:lang w:val="en-US"/>
+        </w:rPr>
+        <w:t xml:space="preserve"> in redshift bins and obtain the following plot:</w:t>
+      </w:r>
+    </w:p>
+    <w:p>
+      <w:pPr>
+        <w:spacing w:line="240" w:lineRule="auto"/>
+        <w:jc w:val="center"/>
+        <w:rPr>
+          <w:iCs/>
+          <w:lang w:val="en-US"/>
+        </w:rPr>
+      </w:pPr>
+      <w:r>
+        <w:rPr>
+          <w:iCs/>
+          <w:noProof/>
+          <w:lang w:val="en-US"/>
+        </w:rPr>
+        <w:lastRenderedPageBreak/>
+        <w:drawing>
+          <wp:inline distT="0" distB="0" distL="0" distR="0" wp14:anchorId="3C382097" wp14:editId="195B8D50">
+            <wp:extent cx="3024554" cy="2236425"/>
+            <wp:effectExtent l="0" t="0" r="0" b="0"/>
+            <wp:docPr id="2000179957" name="Picture 1" descr="A graph of colored dots&#10;&#10;AI-generated content may be incorrect."/>
+            <wp:cNvGraphicFramePr>
+              <a:graphicFrameLocks xmlns:a="http://schemas.openxmlformats.org/drawingml/2006/main" noChangeAspect="1"/>
+            </wp:cNvGraphicFramePr>
+            <a:graphic xmlns:a="http://schemas.openxmlformats.org/drawingml/2006/main">
+              <a:graphicData uri="http://schemas.openxmlformats.org/drawingml/2006/picture">
+                <pic:pic xmlns:pic="http://schemas.openxmlformats.org/drawingml/2006/picture">
+                  <pic:nvPicPr>
+                    <pic:cNvPr id="2000179957" name="Picture 1" descr="A graph of colored dots&#10;&#10;AI-generated content may be incorrect."/>
+                    <pic:cNvPicPr/>
+                  </pic:nvPicPr>
+                  <pic:blipFill>
+                    <a:blip r:embed="rId11"/>
+                    <a:stretch>
+                      <a:fillRect/>
+                    </a:stretch>
+                  </pic:blipFill>
+                  <pic:spPr>
+                    <a:xfrm>
+                      <a:off x="0" y="0"/>
+                      <a:ext cx="3047805" cy="2253618"/>
+                    </a:xfrm>
+                    <a:prstGeom prst="rect">
+                      <a:avLst/>
+                    </a:prstGeom>
+                  </pic:spPr>
+                </pic:pic>
+              </a:graphicData>
+            </a:graphic>
+          </wp:inline>
+        </w:drawing>
+      </w:r>
+    </w:p>
+    <w:p>
+      <w:pPr>
+        <w:spacing w:line="240" w:lineRule="auto"/>
+        <w:jc w:val="both"/>
+        <w:rPr>
+          <w:iCs/>
+          <w:lang w:val="en-US"/>
+        </w:rPr>
+      </w:pPr>
+      <w:r>
+        <w:rPr>
+          <w:iCs/>
+          <w:lang w:val="en-US"/>
+        </w:rPr>
+        <w:t xml:space="preserve">We get similar trend as we obtained in the SDSS comparison. With these various limiting magnitudes, we see that a brighter limiting magnitude yields </w:t>
+      </w:r>
+      <w:r>
+        <w:rPr>
+          <w:iCs/>
+          <w:lang w:val="en-US"/>
+        </w:rPr>
+        <w:t>more</w:t>
+      </w:r>
+      <w:r>
+        <w:rPr>
+          <w:iCs/>
+          <w:lang w:val="en-US"/>
+        </w:rPr>
+        <w:t xml:space="preserve"> </w:t>
+      </w:r>
+      <w:proofErr w:type="spellStart"/>
+      <w:r>
+        <w:rPr>
+          <w:iCs/>
+          <w:lang w:val="en-US"/>
+        </w:rPr>
+        <w:t>offseted</w:t>
+      </w:r>
+      <w:proofErr w:type="spellEnd"/>
+      <w:r>
+        <w:rPr>
+          <w:iCs/>
+          <w:lang w:val="en-US"/>
+        </w:rPr>
+        <w:t xml:space="preserve"> </w:t>
+      </w:r>
+      <w:proofErr w:type="spellStart"/>
+      <w:r>
+        <w:rPr>
+          <w:iCs/>
+          <w:lang w:val="en-US"/>
+        </w:rPr>
+        <w:t>logdists</w:t>
+      </w:r>
+      <w:proofErr w:type="spellEnd"/>
+      <w:r>
+        <w:rPr>
+          <w:iCs/>
+          <w:lang w:val="en-US"/>
+        </w:rPr>
+        <w:t xml:space="preserve"> (in negative direction), and stronger trend with redshift.</w:t>
+      </w:r>
+      <w:r>
+        <w:rPr>
+          <w:iCs/>
+          <w:lang w:val="en-US"/>
+        </w:rPr>
+        <w:t xml:space="preserve"> </w:t>
+      </w:r>
+    </w:p>
+    <w:p>
+      <w:pPr>
+        <w:spacing w:line="240" w:lineRule="auto"/>
+        <w:jc w:val="both"/>
+        <w:rPr>
+          <w:iCs/>
+          <w:lang w:val="en-US"/>
+        </w:rPr>
+      </w:pPr>
+      <w:r>
+        <w:rPr>
+          <w:iCs/>
+          <w:lang w:val="en-US"/>
+        </w:rPr>
+        <w:t xml:space="preserve">Since the galaxies in our mock sample all have zero peculiar velocities, </w:t>
+      </w:r>
+      <w:r>
+        <w:rPr>
+          <w:iCs/>
+          <w:lang w:val="en-US"/>
+        </w:rPr>
+        <w:t xml:space="preserve">we can simply check the consistencies by plotting </w:t>
+      </w:r>
+      <w:proofErr w:type="spellStart"/>
+      <w:r>
+        <w:rPr>
+          <w:iCs/>
+          <w:lang w:val="en-US"/>
+        </w:rPr>
+        <w:t>logdists</w:t>
+      </w:r>
+      <w:proofErr w:type="spellEnd"/>
+      <w:r>
+        <w:rPr>
+          <w:iCs/>
+          <w:lang w:val="en-US"/>
+        </w:rPr>
+        <w:t xml:space="preserve"> vs redshift (without subtracting with logdist</w:t>
+      </w:r>
+      <w:r>
+        <w:rPr>
+          <w:iCs/>
+          <w:vertAlign w:val="subscript"/>
+          <w:lang w:val="en-US"/>
+        </w:rPr>
+        <w:t>14.0</w:t>
+      </w:r>
+      <w:r>
+        <w:rPr>
+          <w:iCs/>
+          <w:lang w:val="en-US"/>
+        </w:rPr>
+        <w:t xml:space="preserve">). </w:t>
+      </w:r>
+      <w:r>
+        <w:rPr>
+          <w:iCs/>
+          <w:lang w:val="en-US"/>
+        </w:rPr>
+        <w:t xml:space="preserve">By binning the </w:t>
+      </w:r>
+      <w:proofErr w:type="spellStart"/>
+      <w:r>
+        <w:rPr>
+          <w:iCs/>
+          <w:lang w:val="en-US"/>
+        </w:rPr>
+        <w:t>logdists</w:t>
+      </w:r>
+      <w:proofErr w:type="spellEnd"/>
+      <w:r>
+        <w:rPr>
+          <w:iCs/>
+          <w:lang w:val="en-US"/>
+        </w:rPr>
+        <w:t xml:space="preserve"> measured using the various limiting magnitudes with redshift, w</w:t>
+      </w:r>
+      <w:r>
+        <w:rPr>
+          <w:iCs/>
+          <w:lang w:val="en-US"/>
+        </w:rPr>
+        <w:t>e get the following plot:</w:t>
+      </w:r>
+    </w:p>
+    <w:p>
+      <w:pPr>
+        <w:spacing w:line="240" w:lineRule="auto"/>
+        <w:jc w:val="center"/>
+        <w:rPr>
+          <w:iCs/>
+          <w:lang w:val="en-US"/>
+        </w:rPr>
+      </w:pPr>
+      <w:r>
+        <w:rPr>
+          <w:iCs/>
+          <w:noProof/>
+          <w:lang w:val="en-US"/>
+        </w:rPr>
+        <w:drawing>
+          <wp:inline distT="0" distB="0" distL="0" distR="0" wp14:anchorId="69D2D32C" wp14:editId="1D3489BD">
+            <wp:extent cx="2948666" cy="2203938"/>
+            <wp:effectExtent l="0" t="0" r="0" b="6350"/>
+            <wp:docPr id="121177363" name="Picture 1"/>
+            <wp:cNvGraphicFramePr>
+              <a:graphicFrameLocks xmlns:a="http://schemas.openxmlformats.org/drawingml/2006/main" noChangeAspect="1"/>
+            </wp:cNvGraphicFramePr>
+            <a:graphic xmlns:a="http://schemas.openxmlformats.org/drawingml/2006/main">
+              <a:graphicData uri="http://schemas.openxmlformats.org/drawingml/2006/picture">
+                <pic:pic xmlns:pic="http://schemas.openxmlformats.org/drawingml/2006/picture">
+                  <pic:nvPicPr>
+                    <pic:cNvPr id="121177363" name=""/>
+                    <pic:cNvPicPr/>
+                  </pic:nvPicPr>
+                  <pic:blipFill>
+                    <a:blip r:embed="rId12"/>
+                    <a:stretch>
+                      <a:fillRect/>
+                    </a:stretch>
+                  </pic:blipFill>
+                  <pic:spPr>
+                    <a:xfrm>
+                      <a:off x="0" y="0"/>
+                      <a:ext cx="2989058" cy="2234129"/>
+                    </a:xfrm>
+                    <a:prstGeom prst="rect">
+                      <a:avLst/>
+                    </a:prstGeom>
+                  </pic:spPr>
+                </pic:pic>
+              </a:graphicData>
+            </a:graphic>
+          </wp:inline>
+        </w:drawing>
+      </w:r>
+    </w:p>
+    <w:p>
+      <w:pPr>
+        <w:spacing w:line="240" w:lineRule="auto"/>
+        <w:jc w:val="both"/>
+        <w:rPr>
+          <w:rFonts w:eastAsiaTheme="minorEastAsia"/>
+          <w:lang w:val="en-US"/>
+        </w:rPr>
+      </w:pPr>
+      <w:r>
+        <w:rPr>
+          <w:iCs/>
+          <w:lang w:val="en-US"/>
+        </w:rPr>
+        <w:t xml:space="preserve">At low redshift, we see that the </w:t>
+      </w:r>
+      <w:proofErr w:type="spellStart"/>
+      <w:r>
+        <w:rPr>
+          <w:iCs/>
+          <w:lang w:val="en-US"/>
+        </w:rPr>
+        <w:t>logdists</w:t>
+      </w:r>
+      <w:proofErr w:type="spellEnd"/>
+      <w:r>
+        <w:rPr>
+          <w:iCs/>
+          <w:lang w:val="en-US"/>
+        </w:rPr>
+        <w:t xml:space="preserve"> order from the plot above match with the order from the previous plot (</w:t>
+      </w:r>
+      <m:oMath>
+        <m:r>
+          <m:rPr>
+            <m:sty m:val="p"/>
+          </m:rPr>
+          <w:rPr>
+            <w:rFonts w:ascii="Cambria Math" w:hAnsi="Cambria Math"/>
+            <w:lang w:val="en-US"/>
+          </w:rPr>
+          <m:t xml:space="preserve">Δlogdist </m:t>
+        </m:r>
+      </m:oMath>
+      <w:r>
+        <w:rPr>
+          <w:rFonts w:eastAsiaTheme="minorEastAsia"/>
+          <w:lang w:val="en-US"/>
+        </w:rPr>
+        <w:t xml:space="preserve">vs </w:t>
+      </w:r>
+      <m:oMath>
+        <m:r>
+          <w:rPr>
+            <w:rFonts w:ascii="Cambria Math" w:eastAsiaTheme="minorEastAsia" w:hAnsi="Cambria Math"/>
+            <w:lang w:val="en-US"/>
+          </w:rPr>
+          <m:t>z</m:t>
+        </m:r>
+      </m:oMath>
+      <w:r>
+        <w:rPr>
+          <w:rFonts w:eastAsiaTheme="minorEastAsia"/>
+          <w:lang w:val="en-US"/>
+        </w:rPr>
+        <w:t xml:space="preserve">), i.e. the fainter limiting magnitude has more positive </w:t>
+      </w:r>
+      <w:proofErr w:type="spellStart"/>
+      <w:r>
+        <w:rPr>
+          <w:rFonts w:eastAsiaTheme="minorEastAsia"/>
+          <w:lang w:val="en-US"/>
+        </w:rPr>
+        <w:t>logdists</w:t>
+      </w:r>
+      <w:proofErr w:type="spellEnd"/>
+      <w:r>
+        <w:rPr>
+          <w:rFonts w:eastAsiaTheme="minorEastAsia"/>
+          <w:lang w:val="en-US"/>
+        </w:rPr>
+        <w:t xml:space="preserve">. However, </w:t>
+      </w:r>
+      <w:r>
+        <w:rPr>
+          <w:rFonts w:eastAsiaTheme="minorEastAsia"/>
+          <w:lang w:val="en-US"/>
+        </w:rPr>
+        <w:t>as</w:t>
+      </w:r>
+      <w:r>
+        <w:rPr>
+          <w:rFonts w:eastAsiaTheme="minorEastAsia"/>
+          <w:lang w:val="en-US"/>
+        </w:rPr>
+        <w:t xml:space="preserve"> we go to higher redshift, this order is not maintained anymore. Moreover, the difference in the average </w:t>
+      </w:r>
+      <w:proofErr w:type="spellStart"/>
+      <w:r>
+        <w:rPr>
+          <w:rFonts w:eastAsiaTheme="minorEastAsia"/>
+          <w:lang w:val="en-US"/>
+        </w:rPr>
+        <w:t>logdists</w:t>
+      </w:r>
+      <w:proofErr w:type="spellEnd"/>
+      <w:r>
+        <w:rPr>
+          <w:rFonts w:eastAsiaTheme="minorEastAsia"/>
+          <w:lang w:val="en-US"/>
+        </w:rPr>
+        <w:t xml:space="preserve"> in each bin between different limiting magnitudes do not yield the </w:t>
+      </w:r>
+      <m:oMath>
+        <m:r>
+          <m:rPr>
+            <m:sty m:val="p"/>
+          </m:rPr>
+          <w:rPr>
+            <w:rFonts w:ascii="Cambria Math" w:hAnsi="Cambria Math"/>
+            <w:lang w:val="en-US"/>
+          </w:rPr>
+          <m:t xml:space="preserve">Δlogdist </m:t>
+        </m:r>
+      </m:oMath>
+      <w:r>
+        <w:rPr>
+          <w:rFonts w:eastAsiaTheme="minorEastAsia"/>
+          <w:lang w:val="en-US"/>
+        </w:rPr>
+        <w:t xml:space="preserve">vs </w:t>
+      </w:r>
+      <m:oMath>
+        <m:r>
+          <w:rPr>
+            <w:rFonts w:ascii="Cambria Math" w:eastAsiaTheme="minorEastAsia" w:hAnsi="Cambria Math"/>
+            <w:lang w:val="en-US"/>
+          </w:rPr>
+          <m:t>z</m:t>
+        </m:r>
+      </m:oMath>
+      <w:r>
+        <w:rPr>
+          <w:rFonts w:eastAsiaTheme="minorEastAsia"/>
+          <w:lang w:val="en-US"/>
+        </w:rPr>
+        <w:t xml:space="preserve"> plot</w:t>
+      </w:r>
+      <w:r>
+        <w:rPr>
+          <w:rFonts w:eastAsiaTheme="minorEastAsia"/>
+          <w:lang w:val="en-US"/>
+        </w:rPr>
+        <w:t>, or</w:t>
+      </w:r>
+    </w:p>
+    <w:p>
+      <w:pPr>
+        <w:spacing w:line="240" w:lineRule="auto"/>
+        <w:jc w:val="center"/>
+        <w:rPr>
+          <w:lang w:val="en-US"/>
+        </w:rPr>
+      </w:pPr>
+      <m:oMathPara>
+        <m:oMath>
+          <m:d>
+            <m:dPr>
+              <m:begChr m:val="⟨"/>
+              <m:endChr m:val="⟩"/>
+              <m:ctrlPr>
+                <w:rPr>
+                  <w:rFonts w:ascii="Cambria Math" w:eastAsiaTheme="minorEastAsia" w:hAnsi="Cambria Math"/>
+                  <w:i/>
+                  <w:lang w:val="en-US"/>
+                </w:rPr>
+              </m:ctrlPr>
+            </m:dPr>
+            <m:e>
+              <m:sSub>
+                <m:sSubPr>
+                  <m:ctrlPr>
+                    <w:rPr>
+                      <w:rFonts w:ascii="Cambria Math" w:eastAsiaTheme="minorEastAsia" w:hAnsi="Cambria Math"/>
+                      <w:i/>
+                      <w:lang w:val="en-US"/>
+                    </w:rPr>
+                  </m:ctrlPr>
+                </m:sSubPr>
+                <m:e>
+                  <m:r>
+                    <w:rPr>
+                      <w:rFonts w:ascii="Cambria Math" w:eastAsiaTheme="minorEastAsia" w:hAnsi="Cambria Math"/>
+                      <w:lang w:val="en-US"/>
+                    </w:rPr>
+                    <m:t>η</m:t>
+                  </m:r>
+                </m:e>
+                <m:sub>
+                  <m:r>
+                    <w:rPr>
+                      <w:rFonts w:ascii="Cambria Math" w:eastAsiaTheme="minorEastAsia" w:hAnsi="Cambria Math"/>
+                      <w:lang w:val="en-US"/>
+                    </w:rPr>
+                    <m:t>x</m:t>
+                  </m:r>
+                </m:sub>
+              </m:sSub>
+              <m:r>
+                <w:rPr>
+                  <w:rFonts w:ascii="Cambria Math" w:eastAsiaTheme="minorEastAsia" w:hAnsi="Cambria Math"/>
+                  <w:lang w:val="en-US"/>
+                </w:rPr>
+                <m:t>-</m:t>
+              </m:r>
+              <m:sSub>
+                <m:sSubPr>
+                  <m:ctrlPr>
+                    <w:rPr>
+                      <w:rFonts w:ascii="Cambria Math" w:eastAsiaTheme="minorEastAsia" w:hAnsi="Cambria Math"/>
+                      <w:i/>
+                      <w:lang w:val="en-US"/>
+                    </w:rPr>
+                  </m:ctrlPr>
+                </m:sSubPr>
+                <m:e>
+                  <m:r>
+                    <w:rPr>
+                      <w:rFonts w:ascii="Cambria Math" w:eastAsiaTheme="minorEastAsia" w:hAnsi="Cambria Math"/>
+                      <w:lang w:val="en-US"/>
+                    </w:rPr>
+                    <m:t>η</m:t>
+                  </m:r>
+                </m:e>
+                <m:sub>
+                  <m:r>
+                    <w:rPr>
+                      <w:rFonts w:ascii="Cambria Math" w:eastAsiaTheme="minorEastAsia" w:hAnsi="Cambria Math"/>
+                      <w:lang w:val="en-US"/>
+                    </w:rPr>
+                    <m:t>14.0</m:t>
+                  </m:r>
+                </m:sub>
+              </m:sSub>
+            </m:e>
+          </m:d>
+          <m:r>
+            <w:rPr>
+              <w:rFonts w:ascii="Cambria Math" w:eastAsiaTheme="minorEastAsia" w:hAnsi="Cambria Math"/>
+              <w:lang w:val="en-US"/>
+            </w:rPr>
+            <m:t>≠</m:t>
+          </m:r>
+          <m:d>
+            <m:dPr>
+              <m:begChr m:val="〈"/>
+              <m:endChr m:val="〉"/>
+              <m:ctrlPr>
+                <w:rPr>
+                  <w:rFonts w:ascii="Cambria Math" w:eastAsiaTheme="minorEastAsia" w:hAnsi="Cambria Math"/>
+                  <w:i/>
+                  <w:lang w:val="en-US"/>
+                </w:rPr>
+              </m:ctrlPr>
+            </m:dPr>
+            <m:e>
+              <m:sSub>
+                <m:sSubPr>
+                  <m:ctrlPr>
+                    <w:rPr>
+                      <w:rFonts w:ascii="Cambria Math" w:eastAsiaTheme="minorEastAsia" w:hAnsi="Cambria Math"/>
+                      <w:i/>
+                      <w:lang w:val="en-US"/>
+                    </w:rPr>
+                  </m:ctrlPr>
+                </m:sSubPr>
+                <m:e>
+                  <m:r>
+                    <w:rPr>
+                      <w:rFonts w:ascii="Cambria Math" w:eastAsiaTheme="minorEastAsia" w:hAnsi="Cambria Math"/>
+                      <w:lang w:val="en-US"/>
+                    </w:rPr>
+                    <m:t>η</m:t>
+                  </m:r>
+                </m:e>
+                <m:sub>
+                  <m:r>
+                    <w:rPr>
+                      <w:rFonts w:ascii="Cambria Math" w:eastAsiaTheme="minorEastAsia" w:hAnsi="Cambria Math"/>
+                      <w:lang w:val="en-US"/>
+                    </w:rPr>
+                    <m:t>x</m:t>
+                  </m:r>
+                </m:sub>
+              </m:sSub>
+            </m:e>
+          </m:d>
+          <m:r>
+            <w:rPr>
+              <w:rFonts w:ascii="Cambria Math" w:eastAsiaTheme="minorEastAsia" w:hAnsi="Cambria Math"/>
+              <w:lang w:val="en-US"/>
+            </w:rPr>
+            <m:t>-</m:t>
+          </m:r>
+          <m:d>
+            <m:dPr>
+              <m:begChr m:val="〈"/>
+              <m:endChr m:val="⟩"/>
+              <m:ctrlPr>
+                <w:rPr>
+                  <w:rFonts w:ascii="Cambria Math" w:eastAsiaTheme="minorEastAsia" w:hAnsi="Cambria Math"/>
+                  <w:i/>
+                  <w:lang w:val="en-US"/>
+                </w:rPr>
+              </m:ctrlPr>
+            </m:dPr>
+            <m:e>
+              <m:sSub>
+                <m:sSubPr>
+                  <m:ctrlPr>
+                    <w:rPr>
+                      <w:rFonts w:ascii="Cambria Math" w:eastAsiaTheme="minorEastAsia" w:hAnsi="Cambria Math"/>
+                      <w:i/>
+                      <w:lang w:val="en-US"/>
+                    </w:rPr>
+                  </m:ctrlPr>
+                </m:sSubPr>
+                <m:e>
+                  <m:r>
+                    <w:rPr>
+                      <w:rFonts w:ascii="Cambria Math" w:eastAsiaTheme="minorEastAsia" w:hAnsi="Cambria Math"/>
+                      <w:lang w:val="en-US"/>
+                    </w:rPr>
+                    <m:t>η</m:t>
+                  </m:r>
+                </m:e>
+                <m:sub>
+                  <m:r>
+                    <w:rPr>
+                      <w:rFonts w:ascii="Cambria Math" w:eastAsiaTheme="minorEastAsia" w:hAnsi="Cambria Math"/>
+                      <w:lang w:val="en-US"/>
+                    </w:rPr>
+                    <m:t>14.0</m:t>
+                  </m:r>
+                </m:sub>
+              </m:sSub>
+            </m:e>
+          </m:d>
+        </m:oMath>
+      </m:oMathPara>
     </w:p>
     <w:sectPr>
       <w:pgSz w:w="12240" w:h="15840"/>
@@ -138,6 +4301,56 @@
     </w:sectPr>
   </w:body>
 </w:document>
+</file>
+
+<file path=word/endnotes.xml><?xml version="1.0" encoding="utf-8"?>
+<w:endnotes xmlns:wpc="http://schemas.microsoft.com/office/word/2010/wordprocessingCanvas" xmlns:cx="http://schemas.microsoft.com/office/drawing/2014/chartex" xmlns:cx1="http://schemas.microsoft.com/office/drawing/2015/9/8/chartex" xmlns:cx2="http://schemas.microsoft.com/office/drawing/2015/10/21/chartex" xmlns:cx3="http://schemas.microsoft.com/office/drawing/2016/5/9/chartex" xmlns:cx4="http://schemas.microsoft.com/office/drawing/2016/5/10/chartex" xmlns:cx5="http://schemas.microsoft.com/office/drawing/2016/5/11/chartex" xmlns:cx6="http://schemas.microsoft.com/office/drawing/2016/5/12/chartex" xmlns:cx7="http://schemas.microsoft.com/office/drawing/2016/5/13/chartex" xmlns:cx8="http://schemas.microsoft.com/office/drawing/2016/5/14/chartex" xmlns:mc="http://schemas.openxmlformats.org/markup-compatibility/2006" xmlns:aink="http://schemas.microsoft.com/office/drawing/2016/ink" xmlns:am3d="http://schemas.microsoft.com/office/drawing/2017/model3d" xmlns:o="urn:schemas-microsoft-com:office:office" xmlns:oel="http://schemas.microsoft.com/office/2019/extlst" xmlns:r="http://schemas.openxmlformats.org/officeDocument/2006/relationships" xmlns:m="http://schemas.openxmlformats.org/officeDocument/2006/math" xmlns:v="urn:schemas-microsoft-com:vml" xmlns:wp14="http://schemas.microsoft.com/office/word/2010/wordprocessingDrawing" xmlns:wp="http://schemas.openxmlformats.org/drawingml/2006/wordprocessingDrawing" xmlns:w10="urn:schemas-microsoft-com:office:word" xmlns:w="http://schemas.openxmlformats.org/wordprocessingml/2006/main" xmlns:w14="http://schemas.microsoft.com/office/word/2010/wordml" xmlns:w15="http://schemas.microsoft.com/office/word/2012/wordml" xmlns:w16cex="http://schemas.microsoft.com/office/word/2018/wordml/cex" xmlns:w16cid="http://schemas.microsoft.com/office/word/2016/wordml/cid" xmlns:w16="http://schemas.microsoft.com/office/word/2018/wordml" xmlns:w16du="http://schemas.microsoft.com/office/word/2023/wordml/word16du" xmlns:w16sdtdh="http://schemas.microsoft.com/office/word/2020/wordml/sdtdatahash" xmlns:w16sdtfl="http://schemas.microsoft.com/office/word/2024/wordml/sdtformatlock" xmlns:w16se="http://schemas.microsoft.com/office/word/2015/wordml/symex" xmlns:wpg="http://schemas.microsoft.com/office/word/2010/wordprocessingGroup" xmlns:wpi="http://schemas.microsoft.com/office/word/2010/wordprocessingInk" xmlns:wne="http://schemas.microsoft.com/office/word/2006/wordml" xmlns:wps="http://schemas.microsoft.com/office/word/2010/wordprocessingShape" mc:Ignorable="w14 w15 w16se w16cid w16 w16cex w16sdtdh w16sdtfl w16du wp14">
+  <w:endnote w:type="separator" w:id="-1">
+    <w:p>
+      <w:pPr>
+        <w:spacing w:after="0" w:line="240" w:lineRule="auto"/>
+      </w:pPr>
+      <w:r>
+        <w:separator/>
+      </w:r>
+    </w:p>
+  </w:endnote>
+  <w:endnote w:type="continuationSeparator" w:id="0">
+    <w:p>
+      <w:pPr>
+        <w:spacing w:after="0" w:line="240" w:lineRule="auto"/>
+      </w:pPr>
+      <w:r>
+        <w:continuationSeparator/>
+      </w:r>
+    </w:p>
+  </w:endnote>
+</w:endnotes>
+</file>
+
+<file path=word/footnotes.xml><?xml version="1.0" encoding="utf-8"?>
+<w:footnotes xmlns:wpc="http://schemas.microsoft.com/office/word/2010/wordprocessingCanvas" xmlns:cx="http://schemas.microsoft.com/office/drawing/2014/chartex" xmlns:cx1="http://schemas.microsoft.com/office/drawing/2015/9/8/chartex" xmlns:cx2="http://schemas.microsoft.com/office/drawing/2015/10/21/chartex" xmlns:cx3="http://schemas.microsoft.com/office/drawing/2016/5/9/chartex" xmlns:cx4="http://schemas.microsoft.com/office/drawing/2016/5/10/chartex" xmlns:cx5="http://schemas.microsoft.com/office/drawing/2016/5/11/chartex" xmlns:cx6="http://schemas.microsoft.com/office/drawing/2016/5/12/chartex" xmlns:cx7="http://schemas.microsoft.com/office/drawing/2016/5/13/chartex" xmlns:cx8="http://schemas.microsoft.com/office/drawing/2016/5/14/chartex" xmlns:mc="http://schemas.openxmlformats.org/markup-compatibility/2006" xmlns:aink="http://schemas.microsoft.com/office/drawing/2016/ink" xmlns:am3d="http://schemas.microsoft.com/office/drawing/2017/model3d" xmlns:o="urn:schemas-microsoft-com:office:office" xmlns:oel="http://schemas.microsoft.com/office/2019/extlst" xmlns:r="http://schemas.openxmlformats.org/officeDocument/2006/relationships" xmlns:m="http://schemas.openxmlformats.org/officeDocument/2006/math" xmlns:v="urn:schemas-microsoft-com:vml" xmlns:wp14="http://schemas.microsoft.com/office/word/2010/wordprocessingDrawing" xmlns:wp="http://schemas.openxmlformats.org/drawingml/2006/wordprocessingDrawing" xmlns:w10="urn:schemas-microsoft-com:office:word" xmlns:w="http://schemas.openxmlformats.org/wordprocessingml/2006/main" xmlns:w14="http://schemas.microsoft.com/office/word/2010/wordml" xmlns:w15="http://schemas.microsoft.com/office/word/2012/wordml" xmlns:w16cex="http://schemas.microsoft.com/office/word/2018/wordml/cex" xmlns:w16cid="http://schemas.microsoft.com/office/word/2016/wordml/cid" xmlns:w16="http://schemas.microsoft.com/office/word/2018/wordml" xmlns:w16du="http://schemas.microsoft.com/office/word/2023/wordml/word16du" xmlns:w16sdtdh="http://schemas.microsoft.com/office/word/2020/wordml/sdtdatahash" xmlns:w16sdtfl="http://schemas.microsoft.com/office/word/2024/wordml/sdtformatlock" xmlns:w16se="http://schemas.microsoft.com/office/word/2015/wordml/symex" xmlns:wpg="http://schemas.microsoft.com/office/word/2010/wordprocessingGroup" xmlns:wpi="http://schemas.microsoft.com/office/word/2010/wordprocessingInk" xmlns:wne="http://schemas.microsoft.com/office/word/2006/wordml" xmlns:wps="http://schemas.microsoft.com/office/word/2010/wordprocessingShape" mc:Ignorable="w14 w15 w16se w16cid w16 w16cex w16sdtdh w16sdtfl w16du wp14">
+  <w:footnote w:type="separator" w:id="-1">
+    <w:p>
+      <w:pPr>
+        <w:spacing w:after="0" w:line="240" w:lineRule="auto"/>
+      </w:pPr>
+      <w:r>
+        <w:separator/>
+      </w:r>
+    </w:p>
+  </w:footnote>
+  <w:footnote w:type="continuationSeparator" w:id="0">
+    <w:p>
+      <w:pPr>
+        <w:spacing w:after="0" w:line="240" w:lineRule="auto"/>
+      </w:pPr>
+      <w:r>
+        <w:continuationSeparator/>
+      </w:r>
+    </w:p>
+  </w:footnote>
+</w:footnotes>
 </file>
 
 <file path=word/numbering.xml><?xml version="1.0" encoding="utf-8"?>
@@ -1177,6 +5390,60 @@
       <w:spacing w:val="5"/>
     </w:rPr>
   </w:style>
+  <w:style w:type="paragraph" w:styleId="Header">
+    <w:name w:val="header"/>
+    <w:basedOn w:val="Normal"/>
+    <w:link w:val="HeaderChar"/>
+    <w:uiPriority w:val="99"/>
+    <w:unhideWhenUsed/>
+    <w:rsid w:val="00972A3F"/>
+    <w:pPr>
+      <w:tabs>
+        <w:tab w:val="center" w:pos="4680"/>
+        <w:tab w:val="right" w:pos="9360"/>
+      </w:tabs>
+      <w:spacing w:after="0" w:line="240" w:lineRule="auto"/>
+    </w:pPr>
+  </w:style>
+  <w:style w:type="character" w:customStyle="1" w:styleId="HeaderChar">
+    <w:name w:val="Header Char"/>
+    <w:basedOn w:val="DefaultParagraphFont"/>
+    <w:link w:val="Header"/>
+    <w:uiPriority w:val="99"/>
+    <w:rsid w:val="00972A3F"/>
+  </w:style>
+  <w:style w:type="paragraph" w:styleId="Footer">
+    <w:name w:val="footer"/>
+    <w:basedOn w:val="Normal"/>
+    <w:link w:val="FooterChar"/>
+    <w:uiPriority w:val="99"/>
+    <w:unhideWhenUsed/>
+    <w:rsid w:val="00972A3F"/>
+    <w:pPr>
+      <w:tabs>
+        <w:tab w:val="center" w:pos="4680"/>
+        <w:tab w:val="right" w:pos="9360"/>
+      </w:tabs>
+      <w:spacing w:after="0" w:line="240" w:lineRule="auto"/>
+    </w:pPr>
+  </w:style>
+  <w:style w:type="character" w:customStyle="1" w:styleId="FooterChar">
+    <w:name w:val="Footer Char"/>
+    <w:basedOn w:val="DefaultParagraphFont"/>
+    <w:link w:val="Footer"/>
+    <w:uiPriority w:val="99"/>
+    <w:rsid w:val="00972A3F"/>
+  </w:style>
+  <w:style w:type="character" w:styleId="PlaceholderText">
+    <w:name w:val="Placeholder Text"/>
+    <w:basedOn w:val="DefaultParagraphFont"/>
+    <w:uiPriority w:val="99"/>
+    <w:semiHidden/>
+    <w:rsid w:val="0075091A"/>
+    <w:rPr>
+      <w:color w:val="666666"/>
+    </w:rPr>
+  </w:style>
 </w:styles>
 </file>
 

</xml_diff>